<commit_message>
Interim Report Within Word Count
</commit_message>
<xml_diff>
--- a/Interim Report/Interim Report.docx
+++ b/Interim Report/Interim Report.docx
@@ -642,8 +642,18 @@
           <w:iCs/>
           <w:shd w:val="clear" w:color="auto" w:fill="FFFFFF"/>
         </w:rPr>
-        <w:t>of the requirement of this or any other award”</w:t>
-      </w:r>
+        <w:t xml:space="preserve">of the requirement of this or any other </w:t>
+      </w:r>
+      <w:proofErr w:type="gramStart"/>
+      <w:r>
+        <w:rPr>
+          <w:rStyle w:val="Strong"/>
+          <w:iCs/>
+          <w:shd w:val="clear" w:color="auto" w:fill="FFFFFF"/>
+        </w:rPr>
+        <w:t>award”</w:t>
+      </w:r>
+      <w:proofErr w:type="gramEnd"/>
     </w:p>
     <w:p>
       <w:pPr>
@@ -691,6 +701,7 @@
         </w:rPr>
         <w:t xml:space="preserve">       Date: </w:t>
       </w:r>
+      <w:proofErr w:type="gramStart"/>
       <w:r>
         <w:rPr>
           <w:b/>
@@ -700,6 +711,7 @@
         </w:rPr>
         <w:t>15/12/2023</w:t>
       </w:r>
+      <w:proofErr w:type="gramEnd"/>
     </w:p>
     <w:p>
       <w:pPr>
@@ -2803,7 +2815,20 @@
         <w:jc w:val="both"/>
       </w:pPr>
       <w:r>
-        <w:t xml:space="preserve">Polygons are accepted as the current standard geometric primitive for both the 3D Modelling and Video Games industries; they can be defined as any closed 2D shape made of entirely straight lines. Current GPU manufacturers and tech giants have heavily invested into polygons, originating back to the late 1990s when the term was popularized by the GeForce 256 GPU. (TheBat!, 2023) </w:t>
+        <w:t>Polygons are accepted as the current standard geometric primitive for both the 3D Modelling and Video Games industries; they can be defined as any closed 2D shape made of entirely straight lines. Current GPU manufacturers and tech giants have heavily invested into polygons, originating back to the late 1990s when the term was popularized by the GeForce 256 GPU. (</w:t>
+      </w:r>
+      <w:proofErr w:type="spellStart"/>
+      <w:proofErr w:type="gramStart"/>
+      <w:r>
+        <w:t>TheBat</w:t>
+      </w:r>
+      <w:proofErr w:type="spellEnd"/>
+      <w:r>
+        <w:t>!,</w:t>
+      </w:r>
+      <w:proofErr w:type="gramEnd"/>
+      <w:r>
+        <w:t xml:space="preserve"> 2023) </w:t>
       </w:r>
       <w:r>
         <w:t>This can be ascribed to their simplicity and efficiency with the many rasterization techniques at that time. However, their most prominent drawback is within its ‘</w:t>
@@ -2996,12 +3021,14 @@
       <w:r>
         <w:t>. This is shown within the 3D voxel game ‘</w:t>
       </w:r>
+      <w:proofErr w:type="spellStart"/>
       <w:r>
         <w:rPr>
           <w:i/>
         </w:rPr>
         <w:t>MakeFarm</w:t>
       </w:r>
+      <w:proofErr w:type="spellEnd"/>
       <w:r>
         <w:t xml:space="preserve">’ by David Szymon Grobert, as each block </w:t>
       </w:r>
@@ -5743,7 +5770,23 @@
         <w:jc w:val="both"/>
       </w:pPr>
       <w:r>
-        <w:t xml:space="preserve">Unity has the clear support of the community, with tens to possibly hundreds of voxel toolsets made by the community, for the community many fully open sourced. There are a few more notable ones, and some of their functionalities should be mentioned. PicaVoxel, known as the TinyVoxel Toolset, was created by Gareth Williams who as of 2021 moved on from PicaVoxel to become a senior developer for SideQuestVR. </w:t>
+        <w:t xml:space="preserve">Unity has the clear support of the community, with tens to possibly hundreds of voxel toolsets made by the community, for the community many fully open sourced. There are a few more notable ones, and some of their functionalities should be mentioned. PicaVoxel, known as the </w:t>
+      </w:r>
+      <w:proofErr w:type="spellStart"/>
+      <w:r>
+        <w:t>TinyVoxel</w:t>
+      </w:r>
+      <w:proofErr w:type="spellEnd"/>
+      <w:r>
+        <w:t xml:space="preserve"> Toolset, was created by Gareth Williams who as of 2021 moved on from PicaVoxel to become a senior developer for </w:t>
+      </w:r>
+      <w:proofErr w:type="spellStart"/>
+      <w:r>
+        <w:t>SideQuestVR</w:t>
+      </w:r>
+      <w:proofErr w:type="spellEnd"/>
+      <w:r>
+        <w:t xml:space="preserve">. </w:t>
       </w:r>
       <w:sdt>
         <w:sdtPr>
@@ -6676,13 +6719,31 @@
       <w:r>
         <w:t>‘</w:t>
       </w:r>
+      <w:proofErr w:type="spellStart"/>
       <w:r>
         <w:rPr>
           <w:i/>
           <w:iCs/>
         </w:rPr>
-        <w:t>Drububu Voxelizer</w:t>
-      </w:r>
+        <w:t>Drububu</w:t>
+      </w:r>
+      <w:proofErr w:type="spellEnd"/>
+      <w:r>
+        <w:rPr>
+          <w:i/>
+          <w:iCs/>
+        </w:rPr>
+        <w:t xml:space="preserve"> </w:t>
+      </w:r>
+      <w:proofErr w:type="spellStart"/>
+      <w:r>
+        <w:rPr>
+          <w:i/>
+          <w:iCs/>
+        </w:rPr>
+        <w:t>Voxelizer</w:t>
+      </w:r>
+      <w:proofErr w:type="spellEnd"/>
       <w:r>
         <w:rPr>
           <w:i/>
@@ -6896,7 +6957,15 @@
         <w:jc w:val="center"/>
       </w:pPr>
       <w:r>
-        <w:t xml:space="preserve">Digital Emily from the Wikihuman Project </w:t>
+        <w:t xml:space="preserve">Digital Emily from the </w:t>
+      </w:r>
+      <w:proofErr w:type="spellStart"/>
+      <w:r>
+        <w:t>Wikihuman</w:t>
+      </w:r>
+      <w:proofErr w:type="spellEnd"/>
+      <w:r>
+        <w:t xml:space="preserve"> Project </w:t>
       </w:r>
       <w:sdt>
         <w:sdtPr>
@@ -7745,6 +7814,19 @@
     </w:p>
     <w:p>
       <w:pPr>
+        <w:jc w:val="both"/>
+      </w:pPr>
+    </w:p>
+    <w:p>
+      <w:pPr>
+        <w:jc w:val="both"/>
+      </w:pPr>
+      <w:r>
+        <w:t>The secondary objective will also be reviewed, as to look for any links between specific 3D visualization genres, and voxel grid size. This analysis will help highlight industries in which voxels may be more RAM-friendly in, which can then be proposed as new research avenues.</w:t>
+      </w:r>
+    </w:p>
+    <w:p>
+      <w:pPr>
         <w:pStyle w:val="Heading2"/>
         <w:numPr>
           <w:ilvl w:val="1"/>
@@ -7755,6 +7837,26 @@
         <w:t>Usefulness of Analysis</w:t>
       </w:r>
     </w:p>
+    <w:p>
+      <w:r>
+        <w:t>If within the statistical tests we find that the voxel grids memory footprint is less than polygon file storage, this will prove meaningful to the future of voxels within 3D visualization.</w:t>
+      </w:r>
+    </w:p>
+    <w:p>
+      <w:proofErr w:type="gramStart"/>
+      <w:r>
+        <w:t>If</w:t>
+      </w:r>
+      <w:proofErr w:type="gramEnd"/>
+      <w:r>
+        <w:t xml:space="preserve"> however, we find that voxel grids memory footprint is higher than polygon file storage, this will support existing evidence on voxels limitations within memory consumption.</w:t>
+      </w:r>
+    </w:p>
+    <w:p>
+      <w:r>
+        <w:t>If the Null Hypothesis is found, and memory within voxel grids is within comparable range of polygonal meshes, then this will suggest further research should be taken within the comparison of these two geometric primitives.</w:t>
+      </w:r>
+    </w:p>
     <w:p/>
     <w:p/>
     <w:p>
@@ -7784,11 +7886,16 @@
         <w:t xml:space="preserve"> to be</w:t>
       </w:r>
       <w:r>
-        <w:t xml:space="preserve"> capture</w:t>
+        <w:t xml:space="preserve"> </w:t>
+      </w:r>
+      <w:proofErr w:type="gramStart"/>
+      <w:r>
+        <w:t>capture</w:t>
       </w:r>
       <w:r>
         <w:t>d</w:t>
       </w:r>
+      <w:proofErr w:type="gramEnd"/>
       <w:r>
         <w:t xml:space="preserve"> </w:t>
       </w:r>
@@ -7848,7 +7955,15 @@
         <w:t>Could mention main is 3d vis but have m</w:t>
       </w:r>
       <w:r>
-        <w:t xml:space="preserve">ultiple tests different game genre </w:t>
+        <w:t xml:space="preserve">ultiple tests different game </w:t>
+      </w:r>
+      <w:proofErr w:type="gramStart"/>
+      <w:r>
+        <w:t>genre</w:t>
+      </w:r>
+      <w:proofErr w:type="gramEnd"/>
+      <w:r>
+        <w:t xml:space="preserve"> </w:t>
       </w:r>
     </w:p>
     <w:p>
@@ -7975,6 +8090,7 @@
         </w:numPr>
       </w:pPr>
       <w:r>
+        <w:lastRenderedPageBreak/>
         <w:t>What are the intended deliverables at the end of this project?</w:t>
       </w:r>
     </w:p>
@@ -8137,7 +8253,6 @@
                 <w:rPr>
                   <w:noProof/>
                 </w:rPr>
-                <w:lastRenderedPageBreak/>
                 <w:t xml:space="preserve">Atomontage. (2023, May 1). </w:t>
               </w:r>
               <w:r>
@@ -8515,6 +8630,7 @@
                 <w:rPr>
                   <w:noProof/>
                 </w:rPr>
+                <w:lastRenderedPageBreak/>
                 <w:t xml:space="preserve">Kim, K. B., Choi, J., &amp; Wakslak, C. J. (2019). The Image Realism Effect: The Effect of Unrealistic Product Images in Advertising. </w:t>
               </w:r>
               <w:r>
@@ -8631,7 +8747,6 @@
                 <w:rPr>
                   <w:noProof/>
                 </w:rPr>
-                <w:lastRenderedPageBreak/>
                 <w:t xml:space="preserve">Mason, P. A., Hurt, W. D., Walters, T. J., D'Andrea, J. A., Gajsek, P., Ryan, K. L., . . . Ziriax, J. M. (2000). Effects of frequency, permittivity, and voxel size on predicted specific absorption rate values in biological tissue during electromagnetic-field exposure. </w:t>
               </w:r>
               <w:r>
@@ -8966,6 +9081,7 @@
                 <w:rPr>
                   <w:noProof/>
                 </w:rPr>
+                <w:lastRenderedPageBreak/>
                 <w:t xml:space="preserve">Tuxedo Labs. (2023, May 1). </w:t>
               </w:r>
               <w:r>
@@ -9082,7 +9198,6 @@
                 <w:rPr>
                   <w:noProof/>
                 </w:rPr>
-                <w:lastRenderedPageBreak/>
                 <w:t xml:space="preserve">Voxel Plugin. (2023, December 15). </w:t>
               </w:r>
               <w:r>
@@ -9359,7 +9474,6 @@
         <w:jc w:val="both"/>
       </w:pPr>
       <w:r>
-        <w:lastRenderedPageBreak/>
         <w:t>Introduce current ‘standard’ geometric primitive.</w:t>
       </w:r>
     </w:p>
@@ -9617,7 +9731,11 @@
     </w:p>
     <w:p>
       <w:r>
-        <w:t xml:space="preserve">Show the point of contention within voxels and showcase best use cases for each. Main point – Mention although Polygons may be better than voxels in terms of many rasterization techniques, however looking into the future of computer graphics, </w:t>
+        <w:t xml:space="preserve">Show the point of contention within voxels and showcase best use cases for each. Main point – Mention although Polygons may be better than voxels in terms of many rasterization techniques, </w:t>
+      </w:r>
+      <w:r>
+        <w:lastRenderedPageBreak/>
+        <w:t xml:space="preserve">however looking into the future of computer graphics, </w:t>
       </w:r>
       <w:r>
         <w:t>ray marching</w:t>
@@ -9727,8 +9845,13 @@
     <w:p/>
     <w:p>
       <w:r>
-        <w:t>Compare two things</w:t>
-      </w:r>
+        <w:t xml:space="preserve">Compare two </w:t>
+      </w:r>
+      <w:proofErr w:type="gramStart"/>
+      <w:r>
+        <w:t>things</w:t>
+      </w:r>
+      <w:proofErr w:type="gramEnd"/>
     </w:p>
     <w:p>
       <w:pPr>

</xml_diff>

<commit_message>
Final Without Gantt Chart
</commit_message>
<xml_diff>
--- a/Interim Report/Interim Report.docx
+++ b/Interim Report/Interim Report.docx
@@ -644,16 +644,14 @@
         </w:rPr>
         <w:t xml:space="preserve">of the requirement of this or any other </w:t>
       </w:r>
-      <w:proofErr w:type="gramStart"/>
       <w:r>
         <w:rPr>
           <w:rStyle w:val="Strong"/>
           <w:iCs/>
           <w:shd w:val="clear" w:color="auto" w:fill="FFFFFF"/>
         </w:rPr>
-        <w:t>award”</w:t>
-      </w:r>
-      <w:proofErr w:type="gramEnd"/>
+        <w:t>award”.</w:t>
+      </w:r>
     </w:p>
     <w:p>
       <w:pPr>
@@ -701,7 +699,6 @@
         </w:rPr>
         <w:t xml:space="preserve">       Date: </w:t>
       </w:r>
-      <w:proofErr w:type="gramStart"/>
       <w:r>
         <w:rPr>
           <w:b/>
@@ -711,7 +708,6 @@
         </w:rPr>
         <w:t>15/12/2023</w:t>
       </w:r>
-      <w:proofErr w:type="gramEnd"/>
     </w:p>
     <w:p>
       <w:pPr>
@@ -773,7 +769,7 @@
           <w:r>
             <w:fldChar w:fldCharType="separate"/>
           </w:r>
-          <w:hyperlink w:anchor="_Toc153472431" w:history="1">
+          <w:hyperlink w:anchor="_Toc153542380" w:history="1">
             <w:r>
               <w:rPr>
                 <w:rStyle w:val="Hyperlink"/>
@@ -817,7 +813,7 @@
                 <w:noProof/>
                 <w:webHidden/>
               </w:rPr>
-              <w:instrText xml:space="preserve"> PAGEREF _Toc153472431 \h </w:instrText>
+              <w:instrText xml:space="preserve"> PAGEREF _Toc153542380 \h </w:instrText>
             </w:r>
             <w:r>
               <w:rPr>
@@ -863,7 +859,7 @@
               <w14:ligatures w14:val="standardContextual"/>
             </w:rPr>
           </w:pPr>
-          <w:hyperlink w:anchor="_Toc153472432" w:history="1">
+          <w:hyperlink w:anchor="_Toc153542381" w:history="1">
             <w:r>
               <w:rPr>
                 <w:rStyle w:val="Hyperlink"/>
@@ -907,7 +903,7 @@
                 <w:noProof/>
                 <w:webHidden/>
               </w:rPr>
-              <w:instrText xml:space="preserve"> PAGEREF _Toc153472432 \h </w:instrText>
+              <w:instrText xml:space="preserve"> PAGEREF _Toc153542381 \h </w:instrText>
             </w:r>
             <w:r>
               <w:rPr>
@@ -953,7 +949,7 @@
               <w14:ligatures w14:val="standardContextual"/>
             </w:rPr>
           </w:pPr>
-          <w:hyperlink w:anchor="_Toc153472433" w:history="1">
+          <w:hyperlink w:anchor="_Toc153542382" w:history="1">
             <w:r>
               <w:rPr>
                 <w:rStyle w:val="Hyperlink"/>
@@ -997,7 +993,7 @@
                 <w:noProof/>
                 <w:webHidden/>
               </w:rPr>
-              <w:instrText xml:space="preserve"> PAGEREF _Toc153472433 \h </w:instrText>
+              <w:instrText xml:space="preserve"> PAGEREF _Toc153542382 \h </w:instrText>
             </w:r>
             <w:r>
               <w:rPr>
@@ -1043,7 +1039,7 @@
               <w14:ligatures w14:val="standardContextual"/>
             </w:rPr>
           </w:pPr>
-          <w:hyperlink w:anchor="_Toc153472434" w:history="1">
+          <w:hyperlink w:anchor="_Toc153542383" w:history="1">
             <w:r>
               <w:rPr>
                 <w:rStyle w:val="Hyperlink"/>
@@ -1087,7 +1083,7 @@
                 <w:noProof/>
                 <w:webHidden/>
               </w:rPr>
-              <w:instrText xml:space="preserve"> PAGEREF _Toc153472434 \h </w:instrText>
+              <w:instrText xml:space="preserve"> PAGEREF _Toc153542383 \h </w:instrText>
             </w:r>
             <w:r>
               <w:rPr>
@@ -1133,7 +1129,7 @@
               <w14:ligatures w14:val="standardContextual"/>
             </w:rPr>
           </w:pPr>
-          <w:hyperlink w:anchor="_Toc153472435" w:history="1">
+          <w:hyperlink w:anchor="_Toc153542384" w:history="1">
             <w:r>
               <w:rPr>
                 <w:rStyle w:val="Hyperlink"/>
@@ -1177,7 +1173,7 @@
                 <w:noProof/>
                 <w:webHidden/>
               </w:rPr>
-              <w:instrText xml:space="preserve"> PAGEREF _Toc153472435 \h </w:instrText>
+              <w:instrText xml:space="preserve"> PAGEREF _Toc153542384 \h </w:instrText>
             </w:r>
             <w:r>
               <w:rPr>
@@ -1223,7 +1219,7 @@
               <w14:ligatures w14:val="standardContextual"/>
             </w:rPr>
           </w:pPr>
-          <w:hyperlink w:anchor="_Toc153472436" w:history="1">
+          <w:hyperlink w:anchor="_Toc153542385" w:history="1">
             <w:r>
               <w:rPr>
                 <w:rStyle w:val="Hyperlink"/>
@@ -1267,7 +1263,7 @@
                 <w:noProof/>
                 <w:webHidden/>
               </w:rPr>
-              <w:instrText xml:space="preserve"> PAGEREF _Toc153472436 \h </w:instrText>
+              <w:instrText xml:space="preserve"> PAGEREF _Toc153542385 \h </w:instrText>
             </w:r>
             <w:r>
               <w:rPr>
@@ -1313,7 +1309,7 @@
               <w14:ligatures w14:val="standardContextual"/>
             </w:rPr>
           </w:pPr>
-          <w:hyperlink w:anchor="_Toc153472437" w:history="1">
+          <w:hyperlink w:anchor="_Toc153542386" w:history="1">
             <w:r>
               <w:rPr>
                 <w:rStyle w:val="Hyperlink"/>
@@ -1357,7 +1353,7 @@
                 <w:noProof/>
                 <w:webHidden/>
               </w:rPr>
-              <w:instrText xml:space="preserve"> PAGEREF _Toc153472437 \h </w:instrText>
+              <w:instrText xml:space="preserve"> PAGEREF _Toc153542386 \h </w:instrText>
             </w:r>
             <w:r>
               <w:rPr>
@@ -1403,7 +1399,7 @@
               <w14:ligatures w14:val="standardContextual"/>
             </w:rPr>
           </w:pPr>
-          <w:hyperlink w:anchor="_Toc153472438" w:history="1">
+          <w:hyperlink w:anchor="_Toc153542387" w:history="1">
             <w:r>
               <w:rPr>
                 <w:rStyle w:val="Hyperlink"/>
@@ -1447,7 +1443,7 @@
                 <w:noProof/>
                 <w:webHidden/>
               </w:rPr>
-              <w:instrText xml:space="preserve"> PAGEREF _Toc153472438 \h </w:instrText>
+              <w:instrText xml:space="preserve"> PAGEREF _Toc153542387 \h </w:instrText>
             </w:r>
             <w:r>
               <w:rPr>
@@ -1493,7 +1489,7 @@
               <w14:ligatures w14:val="standardContextual"/>
             </w:rPr>
           </w:pPr>
-          <w:hyperlink w:anchor="_Toc153472439" w:history="1">
+          <w:hyperlink w:anchor="_Toc153542388" w:history="1">
             <w:r>
               <w:rPr>
                 <w:rStyle w:val="Hyperlink"/>
@@ -1537,7 +1533,7 @@
                 <w:noProof/>
                 <w:webHidden/>
               </w:rPr>
-              <w:instrText xml:space="preserve"> PAGEREF _Toc153472439 \h </w:instrText>
+              <w:instrText xml:space="preserve"> PAGEREF _Toc153542388 \h </w:instrText>
             </w:r>
             <w:r>
               <w:rPr>
@@ -1583,7 +1579,7 @@
               <w14:ligatures w14:val="standardContextual"/>
             </w:rPr>
           </w:pPr>
-          <w:hyperlink w:anchor="_Toc153472440" w:history="1">
+          <w:hyperlink w:anchor="_Toc153542389" w:history="1">
             <w:r>
               <w:rPr>
                 <w:rStyle w:val="Hyperlink"/>
@@ -1627,7 +1623,7 @@
                 <w:noProof/>
                 <w:webHidden/>
               </w:rPr>
-              <w:instrText xml:space="preserve"> PAGEREF _Toc153472440 \h </w:instrText>
+              <w:instrText xml:space="preserve"> PAGEREF _Toc153542389 \h </w:instrText>
             </w:r>
             <w:r>
               <w:rPr>
@@ -1673,7 +1669,7 @@
               <w14:ligatures w14:val="standardContextual"/>
             </w:rPr>
           </w:pPr>
-          <w:hyperlink w:anchor="_Toc153472441" w:history="1">
+          <w:hyperlink w:anchor="_Toc153542390" w:history="1">
             <w:r>
               <w:rPr>
                 <w:rStyle w:val="Hyperlink"/>
@@ -1717,7 +1713,7 @@
                 <w:noProof/>
                 <w:webHidden/>
               </w:rPr>
-              <w:instrText xml:space="preserve"> PAGEREF _Toc153472441 \h </w:instrText>
+              <w:instrText xml:space="preserve"> PAGEREF _Toc153542390 \h </w:instrText>
             </w:r>
             <w:r>
               <w:rPr>
@@ -1737,7 +1733,7 @@
                 <w:noProof/>
                 <w:webHidden/>
               </w:rPr>
-              <w:t>9</w:t>
+              <w:t>10</w:t>
             </w:r>
             <w:r>
               <w:rPr>
@@ -1763,7 +1759,7 @@
               <w14:ligatures w14:val="standardContextual"/>
             </w:rPr>
           </w:pPr>
-          <w:hyperlink w:anchor="_Toc153472442" w:history="1">
+          <w:hyperlink w:anchor="_Toc153542391" w:history="1">
             <w:r>
               <w:rPr>
                 <w:rStyle w:val="Hyperlink"/>
@@ -1807,7 +1803,7 @@
                 <w:noProof/>
                 <w:webHidden/>
               </w:rPr>
-              <w:instrText xml:space="preserve"> PAGEREF _Toc153472442 \h </w:instrText>
+              <w:instrText xml:space="preserve"> PAGEREF _Toc153542391 \h </w:instrText>
             </w:r>
             <w:r>
               <w:rPr>
@@ -1827,7 +1823,7 @@
                 <w:noProof/>
                 <w:webHidden/>
               </w:rPr>
-              <w:t>9</w:t>
+              <w:t>10</w:t>
             </w:r>
             <w:r>
               <w:rPr>
@@ -1853,7 +1849,7 @@
               <w14:ligatures w14:val="standardContextual"/>
             </w:rPr>
           </w:pPr>
-          <w:hyperlink w:anchor="_Toc153472443" w:history="1">
+          <w:hyperlink w:anchor="_Toc153542392" w:history="1">
             <w:r>
               <w:rPr>
                 <w:rStyle w:val="Hyperlink"/>
@@ -1876,7 +1872,7 @@
                 <w:rStyle w:val="Hyperlink"/>
                 <w:noProof/>
               </w:rPr>
-              <w:t>Hypothesis</w:t>
+              <w:t>Development Environment &amp; Tools</w:t>
             </w:r>
             <w:r>
               <w:rPr>
@@ -1897,7 +1893,7 @@
                 <w:noProof/>
                 <w:webHidden/>
               </w:rPr>
-              <w:instrText xml:space="preserve"> PAGEREF _Toc153472443 \h </w:instrText>
+              <w:instrText xml:space="preserve"> PAGEREF _Toc153542392 \h </w:instrText>
             </w:r>
             <w:r>
               <w:rPr>
@@ -1943,7 +1939,7 @@
               <w14:ligatures w14:val="standardContextual"/>
             </w:rPr>
           </w:pPr>
-          <w:hyperlink w:anchor="_Toc153472444" w:history="1">
+          <w:hyperlink w:anchor="_Toc153542393" w:history="1">
             <w:r>
               <w:rPr>
                 <w:rStyle w:val="Hyperlink"/>
@@ -1966,7 +1962,7 @@
                 <w:rStyle w:val="Hyperlink"/>
                 <w:noProof/>
               </w:rPr>
-              <w:t>Development Environment</w:t>
+              <w:t>Data Gathering</w:t>
             </w:r>
             <w:r>
               <w:rPr>
@@ -1987,7 +1983,7 @@
                 <w:noProof/>
                 <w:webHidden/>
               </w:rPr>
-              <w:instrText xml:space="preserve"> PAGEREF _Toc153472444 \h </w:instrText>
+              <w:instrText xml:space="preserve"> PAGEREF _Toc153542393 \h </w:instrText>
             </w:r>
             <w:r>
               <w:rPr>
@@ -2007,7 +2003,7 @@
                 <w:noProof/>
                 <w:webHidden/>
               </w:rPr>
-              <w:t>10</w:t>
+              <w:t>13</w:t>
             </w:r>
             <w:r>
               <w:rPr>
@@ -2033,7 +2029,7 @@
               <w14:ligatures w14:val="standardContextual"/>
             </w:rPr>
           </w:pPr>
-          <w:hyperlink w:anchor="_Toc153472445" w:history="1">
+          <w:hyperlink w:anchor="_Toc153542394" w:history="1">
             <w:r>
               <w:rPr>
                 <w:rStyle w:val="Hyperlink"/>
@@ -2056,7 +2052,7 @@
                 <w:rStyle w:val="Hyperlink"/>
                 <w:noProof/>
               </w:rPr>
-              <w:t>Data Gathering</w:t>
+              <w:t>Data Analysis</w:t>
             </w:r>
             <w:r>
               <w:rPr>
@@ -2077,7 +2073,7 @@
                 <w:noProof/>
                 <w:webHidden/>
               </w:rPr>
-              <w:instrText xml:space="preserve"> PAGEREF _Toc153472445 \h </w:instrText>
+              <w:instrText xml:space="preserve"> PAGEREF _Toc153542394 \h </w:instrText>
             </w:r>
             <w:r>
               <w:rPr>
@@ -2097,7 +2093,7 @@
                 <w:noProof/>
                 <w:webHidden/>
               </w:rPr>
-              <w:t>10</w:t>
+              <w:t>13</w:t>
             </w:r>
             <w:r>
               <w:rPr>
@@ -2123,7 +2119,7 @@
               <w14:ligatures w14:val="standardContextual"/>
             </w:rPr>
           </w:pPr>
-          <w:hyperlink w:anchor="_Toc153472446" w:history="1">
+          <w:hyperlink w:anchor="_Toc153542395" w:history="1">
             <w:r>
               <w:rPr>
                 <w:rStyle w:val="Hyperlink"/>
@@ -2146,7 +2142,7 @@
                 <w:rStyle w:val="Hyperlink"/>
                 <w:noProof/>
               </w:rPr>
-              <w:t>Data Analysis</w:t>
+              <w:t>Usefulness of Analysis</w:t>
             </w:r>
             <w:r>
               <w:rPr>
@@ -2167,7 +2163,7 @@
                 <w:noProof/>
                 <w:webHidden/>
               </w:rPr>
-              <w:instrText xml:space="preserve"> PAGEREF _Toc153472446 \h </w:instrText>
+              <w:instrText xml:space="preserve"> PAGEREF _Toc153542395 \h </w:instrText>
             </w:r>
             <w:r>
               <w:rPr>
@@ -2187,7 +2183,7 @@
                 <w:noProof/>
                 <w:webHidden/>
               </w:rPr>
-              <w:t>10</w:t>
+              <w:t>14</w:t>
             </w:r>
             <w:r>
               <w:rPr>
@@ -2213,7 +2209,7 @@
               <w14:ligatures w14:val="standardContextual"/>
             </w:rPr>
           </w:pPr>
-          <w:hyperlink w:anchor="_Toc153472447" w:history="1">
+          <w:hyperlink w:anchor="_Toc153542396" w:history="1">
             <w:r>
               <w:rPr>
                 <w:rStyle w:val="Hyperlink"/>
@@ -2236,7 +2232,7 @@
                 <w:rStyle w:val="Hyperlink"/>
                 <w:noProof/>
               </w:rPr>
-              <w:t>Relevance/Usefulness of analysis towards question</w:t>
+              <w:t>Ethical Considerations</w:t>
             </w:r>
             <w:r>
               <w:rPr>
@@ -2257,7 +2253,7 @@
                 <w:noProof/>
                 <w:webHidden/>
               </w:rPr>
-              <w:instrText xml:space="preserve"> PAGEREF _Toc153472447 \h </w:instrText>
+              <w:instrText xml:space="preserve"> PAGEREF _Toc153542396 \h </w:instrText>
             </w:r>
             <w:r>
               <w:rPr>
@@ -2277,97 +2273,7 @@
                 <w:noProof/>
                 <w:webHidden/>
               </w:rPr>
-              <w:t>10</w:t>
-            </w:r>
-            <w:r>
-              <w:rPr>
-                <w:noProof/>
-                <w:webHidden/>
-              </w:rPr>
-              <w:fldChar w:fldCharType="end"/>
-            </w:r>
-          </w:hyperlink>
-        </w:p>
-        <w:p>
-          <w:pPr>
-            <w:pStyle w:val="TOC2"/>
-            <w:tabs>
-              <w:tab w:val="left" w:pos="880"/>
-              <w:tab w:val="right" w:leader="dot" w:pos="9016"/>
-            </w:tabs>
-            <w:rPr>
-              <w:rFonts w:eastAsiaTheme="minorEastAsia"/>
-              <w:noProof/>
-              <w:kern w:val="2"/>
-              <w:lang w:eastAsia="en-GB"/>
-              <w14:ligatures w14:val="standardContextual"/>
-            </w:rPr>
-          </w:pPr>
-          <w:hyperlink w:anchor="_Toc153472448" w:history="1">
-            <w:r>
-              <w:rPr>
-                <w:rStyle w:val="Hyperlink"/>
-                <w:noProof/>
-              </w:rPr>
-              <w:t>3.7</w:t>
-            </w:r>
-            <w:r>
-              <w:rPr>
-                <w:rFonts w:eastAsiaTheme="minorEastAsia"/>
-                <w:noProof/>
-                <w:kern w:val="2"/>
-                <w:lang w:eastAsia="en-GB"/>
-                <w14:ligatures w14:val="standardContextual"/>
-              </w:rPr>
-              <w:tab/>
-            </w:r>
-            <w:r>
-              <w:rPr>
-                <w:rStyle w:val="Hyperlink"/>
-                <w:noProof/>
-              </w:rPr>
-              <w:t>Ethical Considerations</w:t>
-            </w:r>
-            <w:r>
-              <w:rPr>
-                <w:noProof/>
-                <w:webHidden/>
-              </w:rPr>
-              <w:tab/>
-            </w:r>
-            <w:r>
-              <w:rPr>
-                <w:noProof/>
-                <w:webHidden/>
-              </w:rPr>
-              <w:fldChar w:fldCharType="begin"/>
-            </w:r>
-            <w:r>
-              <w:rPr>
-                <w:noProof/>
-                <w:webHidden/>
-              </w:rPr>
-              <w:instrText xml:space="preserve"> PAGEREF _Toc153472448 \h </w:instrText>
-            </w:r>
-            <w:r>
-              <w:rPr>
-                <w:noProof/>
-                <w:webHidden/>
-              </w:rPr>
-            </w:r>
-            <w:r>
-              <w:rPr>
-                <w:noProof/>
-                <w:webHidden/>
-              </w:rPr>
-              <w:fldChar w:fldCharType="separate"/>
-            </w:r>
-            <w:r>
-              <w:rPr>
-                <w:noProof/>
-                <w:webHidden/>
-              </w:rPr>
-              <w:t>10</w:t>
+              <w:t>14</w:t>
             </w:r>
             <w:r>
               <w:rPr>
@@ -2393,7 +2299,7 @@
               <w14:ligatures w14:val="standardContextual"/>
             </w:rPr>
           </w:pPr>
-          <w:hyperlink w:anchor="_Toc153472449" w:history="1">
+          <w:hyperlink w:anchor="_Toc153542397" w:history="1">
             <w:r>
               <w:rPr>
                 <w:rStyle w:val="Hyperlink"/>
@@ -2437,7 +2343,7 @@
                 <w:noProof/>
                 <w:webHidden/>
               </w:rPr>
-              <w:instrText xml:space="preserve"> PAGEREF _Toc153472449 \h </w:instrText>
+              <w:instrText xml:space="preserve"> PAGEREF _Toc153542397 \h </w:instrText>
             </w:r>
             <w:r>
               <w:rPr>
@@ -2457,7 +2363,7 @@
                 <w:noProof/>
                 <w:webHidden/>
               </w:rPr>
-              <w:t>10</w:t>
+              <w:t>14</w:t>
             </w:r>
             <w:r>
               <w:rPr>
@@ -2483,7 +2389,7 @@
               <w14:ligatures w14:val="standardContextual"/>
             </w:rPr>
           </w:pPr>
-          <w:hyperlink w:anchor="_Toc153472450" w:history="1">
+          <w:hyperlink w:anchor="_Toc153542398" w:history="1">
             <w:r>
               <w:rPr>
                 <w:rStyle w:val="Hyperlink"/>
@@ -2527,7 +2433,7 @@
                 <w:noProof/>
                 <w:webHidden/>
               </w:rPr>
-              <w:instrText xml:space="preserve"> PAGEREF _Toc153472450 \h </w:instrText>
+              <w:instrText xml:space="preserve"> PAGEREF _Toc153542398 \h </w:instrText>
             </w:r>
             <w:r>
               <w:rPr>
@@ -2547,7 +2453,7 @@
                 <w:noProof/>
                 <w:webHidden/>
               </w:rPr>
-              <w:t>10</w:t>
+              <w:t>14</w:t>
             </w:r>
             <w:r>
               <w:rPr>
@@ -2573,7 +2479,7 @@
               <w14:ligatures w14:val="standardContextual"/>
             </w:rPr>
           </w:pPr>
-          <w:hyperlink w:anchor="_Toc153472451" w:history="1">
+          <w:hyperlink w:anchor="_Toc153542399" w:history="1">
             <w:r>
               <w:rPr>
                 <w:rStyle w:val="Hyperlink"/>
@@ -2617,7 +2523,7 @@
                 <w:noProof/>
                 <w:webHidden/>
               </w:rPr>
-              <w:instrText xml:space="preserve"> PAGEREF _Toc153472451 \h </w:instrText>
+              <w:instrText xml:space="preserve"> PAGEREF _Toc153542399 \h </w:instrText>
             </w:r>
             <w:r>
               <w:rPr>
@@ -2637,7 +2543,7 @@
                 <w:noProof/>
                 <w:webHidden/>
               </w:rPr>
-              <w:t>10</w:t>
+              <w:t>14</w:t>
             </w:r>
             <w:r>
               <w:rPr>
@@ -2663,7 +2569,7 @@
               <w14:ligatures w14:val="standardContextual"/>
             </w:rPr>
           </w:pPr>
-          <w:hyperlink w:anchor="_Toc153472452" w:history="1">
+          <w:hyperlink w:anchor="_Toc153542400" w:history="1">
             <w:r>
               <w:rPr>
                 <w:rStyle w:val="Hyperlink"/>
@@ -2709,7 +2615,7 @@
                 <w:noProof/>
                 <w:webHidden/>
               </w:rPr>
-              <w:instrText xml:space="preserve"> PAGEREF _Toc153472452 \h </w:instrText>
+              <w:instrText xml:space="preserve"> PAGEREF _Toc153542400 \h </w:instrText>
             </w:r>
             <w:r>
               <w:rPr>
@@ -2729,7 +2635,7 @@
                 <w:noProof/>
                 <w:webHidden/>
               </w:rPr>
-              <w:t>10</w:t>
+              <w:t>14</w:t>
             </w:r>
             <w:r>
               <w:rPr>
@@ -2739,6 +2645,22 @@
               <w:fldChar w:fldCharType="end"/>
             </w:r>
           </w:hyperlink>
+        </w:p>
+        <w:p>
+          <w:pPr>
+            <w:pStyle w:val="TOC1"/>
+            <w:tabs>
+              <w:tab w:val="left" w:pos="440"/>
+              <w:tab w:val="right" w:leader="dot" w:pos="9016"/>
+            </w:tabs>
+            <w:rPr>
+              <w:rFonts w:eastAsiaTheme="minorEastAsia"/>
+              <w:noProof/>
+              <w:kern w:val="2"/>
+              <w:lang w:eastAsia="en-GB"/>
+              <w14:ligatures w14:val="standardContextual"/>
+            </w:rPr>
+          </w:pPr>
           <w:r>
             <w:rPr>
               <w:b/>
@@ -2765,7 +2687,7 @@
           <w:numId w:val="5"/>
         </w:numPr>
       </w:pPr>
-      <w:bookmarkStart w:id="1" w:name="_Toc153472431"/>
+      <w:bookmarkStart w:id="1" w:name="_Toc153542380"/>
       <w:r>
         <w:lastRenderedPageBreak/>
         <w:t>Introduction</w:t>
@@ -2774,7 +2696,7 @@
         <w:t xml:space="preserve"> (</w:t>
       </w:r>
       <w:r>
-        <w:t>1182</w:t>
+        <w:t>1176</w:t>
       </w:r>
       <w:r>
         <w:t xml:space="preserve"> words)</w:t>
@@ -2789,7 +2711,7 @@
           <w:numId w:val="5"/>
         </w:numPr>
       </w:pPr>
-      <w:bookmarkStart w:id="2" w:name="_Toc153472432"/>
+      <w:bookmarkStart w:id="2" w:name="_Toc153542381"/>
       <w:r>
         <w:t xml:space="preserve">The Standard </w:t>
       </w:r>
@@ -2863,7 +2785,7 @@
           <w:numId w:val="5"/>
         </w:numPr>
       </w:pPr>
-      <w:bookmarkStart w:id="3" w:name="_Toc153472433"/>
+      <w:bookmarkStart w:id="3" w:name="_Toc153542382"/>
       <w:r>
         <w:t xml:space="preserve">An Alternative </w:t>
       </w:r>
@@ -3007,7 +2929,13 @@
         <w:t>,</w:t>
       </w:r>
       <w:r>
-        <w:t xml:space="preserve"> allowing each voxel to hold a</w:t>
+        <w:t xml:space="preserve"> </w:t>
+      </w:r>
+      <w:r>
+        <w:t>enabling</w:t>
+      </w:r>
+      <w:r>
+        <w:t xml:space="preserve"> each voxel to hold a</w:t>
       </w:r>
       <w:r>
         <w:t>ny number of</w:t>
@@ -3209,7 +3137,10 @@
         <w:t>Ray Tracing is entirely possible within Voxels, although a similar process named Ray Marching is generally used</w:t>
       </w:r>
       <w:r>
-        <w:t xml:space="preserve">, </w:t>
+        <w:t>;</w:t>
+      </w:r>
+      <w:r>
+        <w:t xml:space="preserve"> </w:t>
       </w:r>
       <w:r>
         <w:t>however, both of which do</w:t>
@@ -3288,7 +3219,7 @@
           <w:numId w:val="5"/>
         </w:numPr>
       </w:pPr>
-      <w:bookmarkStart w:id="4" w:name="_Toc153472434"/>
+      <w:bookmarkStart w:id="4" w:name="_Toc153542383"/>
       <w:r>
         <w:t xml:space="preserve">Voxel </w:t>
       </w:r>
@@ -3927,7 +3858,13 @@
         <w:t xml:space="preserve"> (Tuxedo Labs, 2023) </w:t>
       </w:r>
       <w:r>
-        <w:t>This art editor is still supported, is fully open source and has hundreds of modelling tutorials. It is an incredibly powerful tool within the modelling of 3D voxel environments; however, they require hundreds of hours in development to take form.</w:t>
+        <w:t xml:space="preserve">This art editor is still supported, is fully open source and has hundreds of modelling tutorials. It is an incredibly powerful tool within the modelling of 3D voxel </w:t>
+      </w:r>
+      <w:r>
+        <w:t>environments;</w:t>
+      </w:r>
+      <w:r>
+        <w:t xml:space="preserve"> however, they require hundreds of hours in development to take form.</w:t>
       </w:r>
       <w:r>
         <w:t xml:space="preserve"> </w:t>
@@ -4064,7 +4001,7 @@
           <w:numId w:val="5"/>
         </w:numPr>
       </w:pPr>
-      <w:bookmarkStart w:id="5" w:name="_Toc153472435"/>
+      <w:bookmarkStart w:id="5" w:name="_Toc153542384"/>
       <w:r>
         <w:lastRenderedPageBreak/>
         <w:t>Research Question</w:t>
@@ -4239,7 +4176,7 @@
           <w:numId w:val="5"/>
         </w:numPr>
       </w:pPr>
-      <w:bookmarkStart w:id="6" w:name="_Toc153472436"/>
+      <w:bookmarkStart w:id="6" w:name="_Toc153542385"/>
       <w:r>
         <w:lastRenderedPageBreak/>
         <w:t>Contextual Review</w:t>
@@ -4248,7 +4185,7 @@
         <w:t xml:space="preserve"> (</w:t>
       </w:r>
       <w:r>
-        <w:t>1534</w:t>
+        <w:t>1697</w:t>
       </w:r>
       <w:r>
         <w:t xml:space="preserve"> words)</w:t>
@@ -4263,7 +4200,7 @@
           <w:numId w:val="5"/>
         </w:numPr>
       </w:pPr>
-      <w:bookmarkStart w:id="7" w:name="_Toc153472437"/>
+      <w:bookmarkStart w:id="7" w:name="_Toc153542386"/>
       <w:r>
         <w:t>Performance Enhancing Techniques</w:t>
       </w:r>
@@ -5364,7 +5301,7 @@
         </w:numPr>
         <w:jc w:val="both"/>
       </w:pPr>
-      <w:bookmarkStart w:id="8" w:name="_Toc153472438"/>
+      <w:bookmarkStart w:id="8" w:name="_Toc153542387"/>
       <w:r>
         <w:t>Current Tools</w:t>
       </w:r>
@@ -5757,7 +5694,19 @@
         </w:sdtContent>
       </w:sdt>
       <w:r>
-        <w:t xml:space="preserve"> It was found that voxels are supported within Unity, but many of the tools were left in the hands of the programmer, and within these tools were many limitations regarding large physics simulations. The open-source projects on the other hand generally use some form of octree compression, however all were rendered using some form of conversion to polygons to then be rasterized.</w:t>
+        <w:t xml:space="preserve"> It was found that voxels are supported within Unity, but many of the tools were left in the hands of the programmer, and within these tools were many limitations regarding large physics simulations. The open-source projects on the other hand generally use some form of octree compression</w:t>
+      </w:r>
+      <w:r>
+        <w:t>;</w:t>
+      </w:r>
+      <w:r>
+        <w:t xml:space="preserve"> however</w:t>
+      </w:r>
+      <w:r>
+        <w:t>,</w:t>
+      </w:r>
+      <w:r>
+        <w:t xml:space="preserve"> all were rendered using some form of conversion to polygons to then be rasterized.</w:t>
       </w:r>
     </w:p>
     <w:p>
@@ -5960,7 +5909,7 @@
           <w:numId w:val="5"/>
         </w:numPr>
       </w:pPr>
-      <w:bookmarkStart w:id="9" w:name="_Toc153472439"/>
+      <w:bookmarkStart w:id="9" w:name="_Toc153542388"/>
       <w:r>
         <w:t>Voxelization</w:t>
       </w:r>
@@ -6093,7 +6042,13 @@
         <w:t xml:space="preserve"> </w:t>
       </w:r>
       <w:r>
-        <w:t>Each type of initial representation has its own benefits on the converted representation, for instance, polygons will have zero holes and point clouds will have incredible detail. The strongest types of initial representations are that which involve</w:t>
+        <w:t xml:space="preserve">Each type of initial representation has its own benefits on the converted representation, for instance, polygons will have zero holes and point clouds will have incredible detail. The strongest types of initial representations are </w:t>
+      </w:r>
+      <w:r>
+        <w:t>those</w:t>
+      </w:r>
+      <w:r>
+        <w:t xml:space="preserve"> which involve</w:t>
       </w:r>
       <w:r>
         <w:t xml:space="preserve"> multiple</w:t>
@@ -6108,7 +6063,13 @@
         <w:t xml:space="preserve"> data</w:t>
       </w:r>
       <w:r>
-        <w:t xml:space="preserve">, particularly used within the Medicine industry within Magnetic Resonance Imaging. Typically, MRI scans use slices of </w:t>
+        <w:t xml:space="preserve">, particularly used within the Medicine industry </w:t>
+      </w:r>
+      <w:r>
+        <w:t>through</w:t>
+      </w:r>
+      <w:r>
+        <w:t xml:space="preserve"> Magnetic Resonance Imaging. Typically, MRI scans use slices of </w:t>
       </w:r>
       <w:r>
         <w:t>tomographic image</w:t>
@@ -6170,7 +6131,16 @@
         <w:t>grid</w:t>
       </w:r>
       <w:r>
-        <w:t xml:space="preserve">, however they may occasionally </w:t>
+        <w:t>;</w:t>
+      </w:r>
+      <w:r>
+        <w:t xml:space="preserve"> however</w:t>
+      </w:r>
+      <w:r>
+        <w:t>,</w:t>
+      </w:r>
+      <w:r>
+        <w:t xml:space="preserve"> they may occasionally </w:t>
       </w:r>
       <w:r>
         <w:lastRenderedPageBreak/>
@@ -6226,12 +6196,9 @@
           <w:numId w:val="5"/>
         </w:numPr>
       </w:pPr>
-      <w:bookmarkStart w:id="10" w:name="_Toc153472440"/>
+      <w:bookmarkStart w:id="10" w:name="_Toc153542389"/>
       <w:r>
         <w:t xml:space="preserve">Voxels and Polygons </w:t>
-      </w:r>
-      <w:r>
-        <w:t>(about 300 words)</w:t>
       </w:r>
       <w:bookmarkEnd w:id="10"/>
     </w:p>
@@ -6284,7 +6251,7 @@
           <w:numId w:val="5"/>
         </w:numPr>
       </w:pPr>
-      <w:bookmarkStart w:id="11" w:name="_Toc153472441"/>
+      <w:bookmarkStart w:id="11" w:name="_Toc153542390"/>
       <w:r>
         <w:lastRenderedPageBreak/>
         <w:t xml:space="preserve">Methods &amp; </w:t>
@@ -6293,9 +6260,12 @@
         <w:t>Design</w:t>
       </w:r>
       <w:r>
-        <w:t xml:space="preserve"> (1000 words)</w:t>
+        <w:t xml:space="preserve"> </w:t>
       </w:r>
       <w:bookmarkEnd w:id="11"/>
+      <w:r>
+        <w:t>(909 words)</w:t>
+      </w:r>
     </w:p>
     <w:p>
       <w:pPr>
@@ -6306,7 +6276,7 @@
         </w:numPr>
         <w:jc w:val="both"/>
       </w:pPr>
-      <w:bookmarkStart w:id="12" w:name="_Toc153472442"/>
+      <w:bookmarkStart w:id="12" w:name="_Toc153542391"/>
       <w:r>
         <w:t>Method Plan</w:t>
       </w:r>
@@ -6320,7 +6290,7 @@
         <w:jc w:val="both"/>
       </w:pPr>
       <w:r>
-        <w:t xml:space="preserve">Throughout the literature review, the avenues within voxels have been discussed, and the common downfall within voxels, which is that of memory consumption, has been found. As such, the research question should be answered through the comparison of </w:t>
+        <w:t xml:space="preserve">Throughout the literature review the avenues within voxels have been discussed and the common downfall within voxels, which is that of memory consumption, has been found. As such, the research question should be answered through the comparison of </w:t>
       </w:r>
       <w:r>
         <w:t>multiple</w:t>
@@ -6348,7 +6318,31 @@
         <w:jc w:val="both"/>
       </w:pPr>
       <w:r>
-        <w:t xml:space="preserve">Some memory saving techniques have been explored within voxels, namely the Sparse Voxel, and the Octree Voxel. It would be useful to use these techniques, however due to the complexity of their implementations, it is not feasible to create them within the time constraints of the project. As such, if there are tools available which use these techniques then they should be considered, however it is </w:t>
+        <w:t>Some memory saving techniques have been explored within voxels, namely the Sparse Voxel, and the Octree Voxel. It would be useful to use these techniques</w:t>
+      </w:r>
+      <w:r>
+        <w:t xml:space="preserve">; </w:t>
+      </w:r>
+      <w:r>
+        <w:t>however</w:t>
+      </w:r>
+      <w:r>
+        <w:t>,</w:t>
+      </w:r>
+      <w:r>
+        <w:t xml:space="preserve"> due to the complexity of their implementations, it is not feasible to create them within the time constraints of the project. As such, if there are tools available which use these techniques then they should be considered</w:t>
+      </w:r>
+      <w:r>
+        <w:t>;</w:t>
+      </w:r>
+      <w:r>
+        <w:t xml:space="preserve"> however</w:t>
+      </w:r>
+      <w:r>
+        <w:t>,</w:t>
+      </w:r>
+      <w:r>
+        <w:t xml:space="preserve"> it is </w:t>
       </w:r>
       <w:r>
         <w:t xml:space="preserve">not </w:t>
@@ -6407,7 +6401,10 @@
         <w:t xml:space="preserve">is directly </w:t>
       </w:r>
       <w:r>
-        <w:t>correlates</w:t>
+        <w:t>correlat</w:t>
+      </w:r>
+      <w:r>
+        <w:t>ed</w:t>
       </w:r>
       <w:r>
         <w:t xml:space="preserve"> to is blocky appearance</w:t>
@@ -6449,14 +6446,14 @@
           <w:numId w:val="5"/>
         </w:numPr>
       </w:pPr>
-      <w:bookmarkStart w:id="13" w:name="_Toc153472444"/>
+      <w:bookmarkStart w:id="13" w:name="_Toc153542392"/>
       <w:r>
         <w:t>Development Environment</w:t>
       </w:r>
+      <w:r>
+        <w:t xml:space="preserve"> &amp; Tools</w:t>
+      </w:r>
       <w:bookmarkEnd w:id="13"/>
-      <w:r>
-        <w:t xml:space="preserve"> &amp; Tools</w:t>
-      </w:r>
     </w:p>
     <w:p>
       <w:pPr>
@@ -6514,10 +6511,7 @@
         <w:t>must use a visualization tool capable</w:t>
       </w:r>
       <w:r>
-        <w:t xml:space="preserve"> of storing, with the potential of rendering</w:t>
-      </w:r>
-      <w:r>
-        <w:t>,</w:t>
+        <w:t xml:space="preserve"> of storing</w:t>
       </w:r>
       <w:r>
         <w:t xml:space="preserve"> </w:t>
@@ -7009,6 +7003,9 @@
         <w:jc w:val="center"/>
       </w:pPr>
       <w:r>
+        <w:rPr>
+          <w:noProof/>
+        </w:rPr>
         <w:drawing>
           <wp:inline distT="0" distB="0" distL="0" distR="0" wp14:anchorId="55838234" wp14:editId="0DE1DD48">
             <wp:extent cx="3071835" cy="2605107"/>
@@ -7080,10 +7077,7 @@
         </w:sdtContent>
       </w:sdt>
       <w:r>
-        <w:t xml:space="preserve"> </w:t>
-      </w:r>
-      <w:r>
-        <w:t xml:space="preserve">(Figure </w:t>
+        <w:t xml:space="preserve"> (Figure </w:t>
       </w:r>
       <w:r>
         <w:t>4</w:t>
@@ -7097,6 +7091,9 @@
         <w:jc w:val="center"/>
       </w:pPr>
       <w:r>
+        <w:rPr>
+          <w:noProof/>
+        </w:rPr>
         <w:lastRenderedPageBreak/>
         <w:drawing>
           <wp:inline distT="0" distB="0" distL="0" distR="0" wp14:anchorId="476281C5" wp14:editId="29192E2C">
@@ -7169,10 +7166,7 @@
         </w:sdtContent>
       </w:sdt>
       <w:r>
-        <w:t xml:space="preserve"> </w:t>
-      </w:r>
-      <w:r>
-        <w:t xml:space="preserve">(Figure </w:t>
+        <w:t xml:space="preserve"> (Figure </w:t>
       </w:r>
       <w:r>
         <w:t>5</w:t>
@@ -7191,6 +7185,9 @@
         <w:jc w:val="center"/>
       </w:pPr>
       <w:r>
+        <w:rPr>
+          <w:noProof/>
+        </w:rPr>
         <w:drawing>
           <wp:inline distT="0" distB="0" distL="0" distR="0" wp14:anchorId="1BCEDFF2" wp14:editId="6A72136A">
             <wp:extent cx="4414870" cy="2247916"/>
@@ -7276,6 +7273,9 @@
         <w:jc w:val="center"/>
       </w:pPr>
       <w:r>
+        <w:rPr>
+          <w:noProof/>
+        </w:rPr>
         <w:drawing>
           <wp:inline distT="0" distB="0" distL="0" distR="0" wp14:anchorId="68CAE6BD" wp14:editId="4B02DA45">
             <wp:extent cx="4200556" cy="2452705"/>
@@ -7347,7 +7347,7 @@
         </w:sdtContent>
       </w:sdt>
       <w:r>
-        <w:t xml:space="preserve"> (Figure 8</w:t>
+        <w:t xml:space="preserve"> (Figure </w:t>
       </w:r>
       <w:r>
         <w:t>7</w:t>
@@ -7369,7 +7369,7 @@
           <w:numId w:val="5"/>
         </w:numPr>
       </w:pPr>
-      <w:bookmarkStart w:id="14" w:name="_Toc153472445"/>
+      <w:bookmarkStart w:id="14" w:name="_Toc153542393"/>
       <w:r>
         <w:lastRenderedPageBreak/>
         <w:t>Data Gathering</w:t>
@@ -7377,6 +7377,9 @@
       <w:bookmarkEnd w:id="14"/>
     </w:p>
     <w:p>
+      <w:pPr>
+        <w:jc w:val="both"/>
+      </w:pPr>
       <w:r>
         <w:t>Quantitative data gathering will be employed for the memory footprint of each model.</w:t>
       </w:r>
@@ -7384,35 +7387,30 @@
         <w:t xml:space="preserve"> It will be </w:t>
       </w:r>
       <w:r>
-        <w:t xml:space="preserve">gathered using Unity’s built-in memory profiling system, however if this proves faulty, a system may be developed on top of this to provide extra memory data. </w:t>
+        <w:t>gathered using Unity’s built-in memory profiling syste</w:t>
+      </w:r>
+      <w:r>
+        <w:t>m;</w:t>
+      </w:r>
+      <w:r>
+        <w:t xml:space="preserve"> however</w:t>
+      </w:r>
+      <w:r>
+        <w:t>,</w:t>
+      </w:r>
+      <w:r>
+        <w:t xml:space="preserve"> if this proves faulty, a system may be developed on top of this to provide extra memory data. </w:t>
       </w:r>
       <w:r>
         <w:t>In this investigation, the independent variable is the polygons memory footprint, and the dependent variable is the voxel grids memory footprint.</w:t>
       </w:r>
-    </w:p>
-    <w:p/>
-    <w:p>
-      <w:r>
-        <w:t>The aesthetical type of each object has been pre-determined before the creation of the object, using tags defined by its creator.</w:t>
-      </w:r>
-    </w:p>
-    <w:p>
-      <w:pPr>
-        <w:jc w:val="center"/>
-      </w:pPr>
-    </w:p>
-    <w:p>
-      <w:r>
-        <w:t xml:space="preserve">Data will be captured within the table, shown on Figure </w:t>
-      </w:r>
-      <w:r>
-        <w:t>8</w:t>
-      </w:r>
-      <w:r>
-        <w:t>.</w:t>
-      </w:r>
-    </w:p>
-    <w:p/>
+      <w:r>
+        <w:t xml:space="preserve"> </w:t>
+      </w:r>
+      <w:r>
+        <w:t>Data will be captured within the table, shown on Figure 8.</w:t>
+      </w:r>
+    </w:p>
     <w:p/>
     <w:tbl>
       <w:tblPr>
@@ -7683,6 +7681,29 @@
     </w:p>
     <w:p>
       <w:pPr>
+        <w:jc w:val="center"/>
+      </w:pPr>
+    </w:p>
+    <w:p>
+      <w:pPr>
+        <w:jc w:val="both"/>
+      </w:pPr>
+    </w:p>
+    <w:p>
+      <w:pPr>
+        <w:jc w:val="both"/>
+      </w:pPr>
+      <w:r>
+        <w:t>The aesthetical type of each object has been pre-determined before the creation of the object, using tags defined by its creator.</w:t>
+      </w:r>
+    </w:p>
+    <w:p>
+      <w:pPr>
+        <w:jc w:val="center"/>
+      </w:pPr>
+    </w:p>
+    <w:p>
+      <w:pPr>
         <w:pStyle w:val="Heading2"/>
         <w:numPr>
           <w:ilvl w:val="1"/>
@@ -7692,7 +7713,7 @@
       <w:r>
         <w:t xml:space="preserve"> </w:t>
       </w:r>
-      <w:bookmarkStart w:id="15" w:name="_Toc153472446"/>
+      <w:bookmarkStart w:id="15" w:name="_Toc153542394"/>
       <w:r>
         <w:t>Data Analysis</w:t>
       </w:r>
@@ -7802,14 +7823,20 @@
         <w:t xml:space="preserve">standard </w:t>
       </w:r>
       <w:r>
-        <w:t xml:space="preserve">t-test, such </w:t>
+        <w:t>t-test, such that there is homogeneity of variance, and that the distribution is close to normal.</w:t>
+      </w:r>
+      <w:r>
+        <w:t xml:space="preserve"> There should be homogeneity of variance due to the choice of keeping the same engine for each memory footprint </w:t>
       </w:r>
       <w:r>
         <w:lastRenderedPageBreak/>
-        <w:t>that there is homogeneity of variance, and that the distribution is close to normal.</w:t>
-      </w:r>
-      <w:r>
-        <w:t xml:space="preserve"> There should be homogeneity of variance due to the choice of keeping the same engine for each memory footprint capture (Unity), and to ensure a standard distribution which is normal, the distribution curve will be calculated after data has been gathered. </w:t>
+        <w:t>capture (Unity</w:t>
+      </w:r>
+      <w:r>
+        <w:t>). To</w:t>
+      </w:r>
+      <w:r>
+        <w:t xml:space="preserve"> ensure a standard distribution which is normal, the distribution curve will be calculated after data has been gathered. </w:t>
       </w:r>
     </w:p>
     <w:p>
@@ -7833,16 +7860,24 @@
           <w:numId w:val="5"/>
         </w:numPr>
       </w:pPr>
+      <w:bookmarkStart w:id="16" w:name="_Toc153542395"/>
       <w:r>
         <w:t>Usefulness of Analysis</w:t>
       </w:r>
-    </w:p>
-    <w:p>
+      <w:bookmarkEnd w:id="16"/>
+    </w:p>
+    <w:p>
+      <w:pPr>
+        <w:jc w:val="both"/>
+      </w:pPr>
       <w:r>
         <w:t>If within the statistical tests we find that the voxel grids memory footprint is less than polygon file storage, this will prove meaningful to the future of voxels within 3D visualization.</w:t>
       </w:r>
     </w:p>
     <w:p>
+      <w:pPr>
+        <w:jc w:val="both"/>
+      </w:pPr>
       <w:proofErr w:type="gramStart"/>
       <w:r>
         <w:t>If</w:t>
@@ -7853,12 +7888,73 @@
       </w:r>
     </w:p>
     <w:p>
+      <w:pPr>
+        <w:jc w:val="both"/>
+      </w:pPr>
       <w:r>
         <w:t>If the Null Hypothesis is found, and memory within voxel grids is within comparable range of polygonal meshes, then this will suggest further research should be taken within the comparison of these two geometric primitives.</w:t>
       </w:r>
     </w:p>
     <w:p/>
+    <w:p>
+      <w:pPr>
+        <w:pStyle w:val="Heading2"/>
+        <w:numPr>
+          <w:ilvl w:val="1"/>
+          <w:numId w:val="5"/>
+        </w:numPr>
+      </w:pPr>
+      <w:bookmarkStart w:id="17" w:name="_Toc153542396"/>
+      <w:r>
+        <w:t>Ethical Considerations</w:t>
+      </w:r>
+      <w:bookmarkEnd w:id="17"/>
+      <w:r>
+        <w:t xml:space="preserve"> </w:t>
+      </w:r>
+    </w:p>
+    <w:p>
+      <w:pPr>
+        <w:jc w:val="both"/>
+      </w:pPr>
+      <w:r>
+        <w:t>This project performs a statistical test using quantitative data, and as such, there will be no participants. Due to this, there are no ethical considerations to be reviewed.</w:t>
+      </w:r>
+    </w:p>
     <w:p/>
+    <w:p>
+      <w:pPr>
+        <w:pStyle w:val="Heading1"/>
+        <w:numPr>
+          <w:ilvl w:val="0"/>
+          <w:numId w:val="5"/>
+        </w:numPr>
+      </w:pPr>
+      <w:bookmarkStart w:id="18" w:name="_Toc153542397"/>
+      <w:r>
+        <w:t>Project Timeline</w:t>
+      </w:r>
+      <w:bookmarkEnd w:id="18"/>
+    </w:p>
+    <w:p>
+      <w:r>
+        <w:t>Gantt Chart</w:t>
+      </w:r>
+    </w:p>
+    <w:p>
+      <w:pPr>
+        <w:pStyle w:val="Heading1"/>
+        <w:numPr>
+          <w:ilvl w:val="0"/>
+          <w:numId w:val="5"/>
+        </w:numPr>
+      </w:pPr>
+      <w:bookmarkStart w:id="19" w:name="_Toc153542398"/>
+      <w:r>
+        <w:t>Project Plan</w:t>
+      </w:r>
+      <w:bookmarkEnd w:id="19"/>
+    </w:p>
     <w:p>
       <w:pPr>
         <w:pStyle w:val="ListParagraph"/>
@@ -7868,102 +7964,7 @@
         </w:numPr>
       </w:pPr>
       <w:r>
-        <w:t>What are you going to do?</w:t>
-      </w:r>
-    </w:p>
-    <w:p>
-      <w:pPr>
-        <w:pStyle w:val="ListParagraph"/>
-        <w:numPr>
-          <w:ilvl w:val="1"/>
-          <w:numId w:val="6"/>
-        </w:numPr>
-      </w:pPr>
-      <w:r>
-        <w:t>Data</w:t>
-      </w:r>
-      <w:r>
-        <w:t xml:space="preserve"> to be</w:t>
-      </w:r>
-      <w:r>
-        <w:t xml:space="preserve"> </w:t>
-      </w:r>
-      <w:proofErr w:type="gramStart"/>
-      <w:r>
-        <w:t>capture</w:t>
-      </w:r>
-      <w:r>
-        <w:t>d</w:t>
-      </w:r>
-      <w:proofErr w:type="gramEnd"/>
-      <w:r>
-        <w:t xml:space="preserve"> </w:t>
-      </w:r>
-    </w:p>
-    <w:p>
-      <w:pPr>
-        <w:pStyle w:val="ListParagraph"/>
-        <w:numPr>
-          <w:ilvl w:val="1"/>
-          <w:numId w:val="6"/>
-        </w:numPr>
-      </w:pPr>
-      <w:r>
-        <w:t xml:space="preserve">How it will be captured - </w:t>
-      </w:r>
-      <w:r>
-        <w:t xml:space="preserve">Independent variable 1 to 1 dependent variables.  </w:t>
-      </w:r>
-      <w:r>
-        <w:t>Graph, Environment (Familiarity (Time constraint), access to software, consistent environment</w:t>
-      </w:r>
-    </w:p>
-    <w:p>
-      <w:pPr>
-        <w:pStyle w:val="ListParagraph"/>
-        <w:numPr>
-          <w:ilvl w:val="1"/>
-          <w:numId w:val="6"/>
-        </w:numPr>
-      </w:pPr>
-      <w:r>
-        <w:t>How it will be analysed</w:t>
-      </w:r>
-      <w:r>
-        <w:t>: performance, information</w:t>
-      </w:r>
-      <w:r>
-        <w:t xml:space="preserve">, </w:t>
-      </w:r>
-      <w:r>
-        <w:t>Testing averages unpaired 2 tailed t-test</w:t>
-      </w:r>
-      <w:r>
-        <w:t>, etc</w:t>
-      </w:r>
-    </w:p>
-    <w:p>
-      <w:pPr>
-        <w:pStyle w:val="ListParagraph"/>
-        <w:numPr>
-          <w:ilvl w:val="1"/>
-          <w:numId w:val="6"/>
-        </w:numPr>
-        <w:ind w:left="720" w:firstLine="360"/>
-      </w:pPr>
-      <w:r>
-        <w:t>Could mention main is 3d vis but have m</w:t>
-      </w:r>
-      <w:r>
-        <w:t xml:space="preserve">ultiple tests different game </w:t>
-      </w:r>
-      <w:proofErr w:type="gramStart"/>
-      <w:r>
-        <w:t>genre</w:t>
-      </w:r>
-      <w:proofErr w:type="gramEnd"/>
-      <w:r>
-        <w:t xml:space="preserve"> </w:t>
+        <w:t>What are the main tasks involved within this project?</w:t>
       </w:r>
     </w:p>
     <w:p>
@@ -7975,17 +7976,7 @@
         </w:numPr>
       </w:pPr>
       <w:r>
-        <w:t xml:space="preserve">How does it help </w:t>
-      </w:r>
-      <w:r>
-        <w:rPr>
-          <w:i/>
-          <w:iCs/>
-        </w:rPr>
-        <w:t>solve</w:t>
-      </w:r>
-      <w:r>
-        <w:t xml:space="preserve"> the research question?</w:t>
+        <w:t>What are the intended deliverables at the end of this project?</w:t>
       </w:r>
     </w:p>
     <w:p>
@@ -7997,45 +7988,9 @@
         </w:numPr>
       </w:pPr>
       <w:r>
-        <w:t>Describe the methods including its design features.</w:t>
-      </w:r>
-    </w:p>
-    <w:p>
-      <w:pPr>
-        <w:pStyle w:val="ListParagraph"/>
-        <w:numPr>
-          <w:ilvl w:val="0"/>
-          <w:numId w:val="6"/>
-        </w:numPr>
-      </w:pPr>
-      <w:r>
-        <w:t>Can include references, sources and constraints.</w:t>
-      </w:r>
-    </w:p>
-    <w:p/>
-    <w:p>
-      <w:pPr>
-        <w:pStyle w:val="Heading2"/>
-        <w:numPr>
-          <w:ilvl w:val="1"/>
-          <w:numId w:val="5"/>
-        </w:numPr>
-      </w:pPr>
-      <w:bookmarkStart w:id="16" w:name="_Toc153472448"/>
-      <w:r>
-        <w:t>Ethical Considerations</w:t>
-      </w:r>
-      <w:bookmarkEnd w:id="16"/>
-      <w:r>
-        <w:t xml:space="preserve"> </w:t>
-      </w:r>
-    </w:p>
-    <w:p>
-      <w:r>
-        <w:t>This project performs a statistical test using quantitative data, and as such, there will be no participants. Due to this, there are no ethical considerations to be reviewed.</w:t>
-      </w:r>
-    </w:p>
-    <w:p/>
+        <w:t>Create a work plan, e.g. Using a Gantt Chart</w:t>
+      </w:r>
+    </w:p>
     <w:p>
       <w:pPr>
         <w:pStyle w:val="Heading1"/>
@@ -8044,83 +7999,13 @@
           <w:numId w:val="5"/>
         </w:numPr>
       </w:pPr>
-      <w:bookmarkStart w:id="17" w:name="_Toc153472449"/>
-      <w:r>
-        <w:t>Project Timeline</w:t>
-      </w:r>
-      <w:bookmarkEnd w:id="17"/>
-    </w:p>
-    <w:p>
-      <w:r>
-        <w:t>Gantt Chart</w:t>
-      </w:r>
-    </w:p>
-    <w:p>
-      <w:pPr>
-        <w:pStyle w:val="Heading1"/>
-        <w:numPr>
-          <w:ilvl w:val="0"/>
-          <w:numId w:val="5"/>
-        </w:numPr>
-      </w:pPr>
-      <w:bookmarkStart w:id="18" w:name="_Toc153472450"/>
-      <w:r>
-        <w:t>Project Plan</w:t>
-      </w:r>
-      <w:bookmarkEnd w:id="18"/>
-    </w:p>
-    <w:p>
-      <w:pPr>
-        <w:pStyle w:val="ListParagraph"/>
-        <w:numPr>
-          <w:ilvl w:val="0"/>
-          <w:numId w:val="6"/>
-        </w:numPr>
-      </w:pPr>
-      <w:r>
-        <w:t>What are the main tasks involved within this project?</w:t>
-      </w:r>
-    </w:p>
-    <w:p>
-      <w:pPr>
-        <w:pStyle w:val="ListParagraph"/>
-        <w:numPr>
-          <w:ilvl w:val="0"/>
-          <w:numId w:val="6"/>
-        </w:numPr>
-      </w:pPr>
-      <w:r>
-        <w:lastRenderedPageBreak/>
-        <w:t>What are the intended deliverables at the end of this project?</w:t>
-      </w:r>
-    </w:p>
-    <w:p>
-      <w:pPr>
-        <w:pStyle w:val="ListParagraph"/>
-        <w:numPr>
-          <w:ilvl w:val="0"/>
-          <w:numId w:val="6"/>
-        </w:numPr>
-      </w:pPr>
-      <w:r>
-        <w:t>Create a work plan, e.g. Using a Gantt Chart</w:t>
-      </w:r>
-    </w:p>
-    <w:p>
-      <w:pPr>
-        <w:pStyle w:val="Heading1"/>
-        <w:numPr>
-          <w:ilvl w:val="0"/>
-          <w:numId w:val="5"/>
-        </w:numPr>
-      </w:pPr>
-      <w:bookmarkStart w:id="19" w:name="_Toc153472451"/>
+      <w:bookmarkStart w:id="20" w:name="_Toc153542399"/>
       <w:r>
         <w:t>Appendices</w:t>
       </w:r>
-      <w:bookmarkEnd w:id="19"/>
-    </w:p>
-    <w:bookmarkStart w:id="20" w:name="_Toc153472452" w:displacedByCustomXml="next"/>
+      <w:bookmarkEnd w:id="20"/>
+    </w:p>
+    <w:bookmarkStart w:id="21" w:name="_Toc153542400" w:displacedByCustomXml="next"/>
     <w:sdt>
       <w:sdtPr>
         <w:rPr>
@@ -8161,7 +8046,7 @@
             </w:rPr>
             <w:t>References</w:t>
           </w:r>
-          <w:bookmarkEnd w:id="20"/>
+          <w:bookmarkEnd w:id="21"/>
         </w:p>
         <w:sdt>
           <w:sdtPr>
@@ -8189,13 +8074,10 @@
                 <w:fldChar w:fldCharType="separate"/>
               </w:r>
               <w:r>
-                <w:t>Aleksandrov</w:t>
-              </w:r>
-              <w:r>
-                <w:rPr>
-                  <w:noProof/>
-                </w:rPr>
-                <w:t xml:space="preserve">, M., Zlatanova, S., &amp; Heslop, D. J. (2022). Voxelisation and Voxel Management Options in Unity3D. </w:t>
+                <w:rPr>
+                  <w:noProof/>
+                </w:rPr>
+                <w:t xml:space="preserve">3DWorkBench. (2023, December 15). </w:t>
               </w:r>
               <w:r>
                 <w:rPr>
@@ -8203,13 +8085,13 @@
                   <w:iCs/>
                   <w:noProof/>
                 </w:rPr>
-                <w:t>ISPRS Annals of the Photogrammetry, Remote Sensing and Spatial Information Sciences</w:t>
-              </w:r>
-              <w:r>
-                <w:rPr>
-                  <w:noProof/>
-                </w:rPr>
-                <w:t>, 13-20.</w:t>
+                <w:t>Robot Dinosaur (Toy)</w:t>
+              </w:r>
+              <w:r>
+                <w:rPr>
+                  <w:noProof/>
+                </w:rPr>
+                <w:t>. Retrieved from Sketchfab: https://sketchfab.com/3d-models/robot-dinosaur-toy-8ce1a6e5ce4d43ada896ee8f2d4ab289</w:t>
               </w:r>
             </w:p>
             <w:p>
@@ -8224,7 +8106,7 @@
                 <w:rPr>
                   <w:noProof/>
                 </w:rPr>
-                <w:t xml:space="preserve">Alex Evans. (2015, August 12). Learning from failure. </w:t>
+                <w:t xml:space="preserve">Aleksandrov, M., Zlatanova, S., &amp; Heslop, D. J. (2022). Voxelisation and Voxel Management Options in Unity3D. </w:t>
               </w:r>
               <w:r>
                 <w:rPr>
@@ -8232,13 +8114,13 @@
                   <w:iCs/>
                   <w:noProof/>
                 </w:rPr>
-                <w:t>Advances in Real-Time Rendering in Games. MediaMolecule, SIGGRAPH</w:t>
-              </w:r>
-              <w:r>
-                <w:rPr>
-                  <w:noProof/>
-                </w:rPr>
-                <w:t>, Volume 2.</w:t>
+                <w:t>ISPRS Annals of the Photogrammetry, Remote Sensing and Spatial Information Sciences</w:t>
+              </w:r>
+              <w:r>
+                <w:rPr>
+                  <w:noProof/>
+                </w:rPr>
+                <w:t>, 13-20.</w:t>
               </w:r>
             </w:p>
             <w:p>
@@ -8253,7 +8135,7 @@
                 <w:rPr>
                   <w:noProof/>
                 </w:rPr>
-                <w:t xml:space="preserve">Atomontage. (2023, May 1). </w:t>
+                <w:t xml:space="preserve">Alex Evans. (2015, August 12). Learning from failure. </w:t>
               </w:r>
               <w:r>
                 <w:rPr>
@@ -8261,13 +8143,13 @@
                   <w:iCs/>
                   <w:noProof/>
                 </w:rPr>
-                <w:t>Home: Atomontage</w:t>
-              </w:r>
-              <w:r>
-                <w:rPr>
-                  <w:noProof/>
-                </w:rPr>
-                <w:t>. Retrieved from Atomontage Web Site: https://www.atomontage.com</w:t>
+                <w:t>Advances in Real-Time Rendering in Games. MediaMolecule, SIGGRAPH</w:t>
+              </w:r>
+              <w:r>
+                <w:rPr>
+                  <w:noProof/>
+                </w:rPr>
+                <w:t>, Volume 2.</w:t>
               </w:r>
             </w:p>
             <w:p>
@@ -8282,7 +8164,8 @@
                 <w:rPr>
                   <w:noProof/>
                 </w:rPr>
-                <w:t xml:space="preserve">Baert, J., Lagae, A., &amp; Dutre, P. (2013). Out-of-Core Construction of Sparse Voxel Octrees. </w:t>
+                <w:lastRenderedPageBreak/>
+                <w:t xml:space="preserve">Atomontage. (2023, May 1). </w:t>
               </w:r>
               <w:r>
                 <w:rPr>
@@ -8290,13 +8173,13 @@
                   <w:iCs/>
                   <w:noProof/>
                 </w:rPr>
-                <w:t>High-Performance Graphics Conference</w:t>
-              </w:r>
-              <w:r>
-                <w:rPr>
-                  <w:noProof/>
-                </w:rPr>
-                <w:t xml:space="preserve"> (pp. 27-32). Anaheim, California: ACM.</w:t>
+                <w:t>Home: Atomontage</w:t>
+              </w:r>
+              <w:r>
+                <w:rPr>
+                  <w:noProof/>
+                </w:rPr>
+                <w:t>. Retrieved from Atomontage Web Site: https://www.atomontage.com</w:t>
               </w:r>
             </w:p>
             <w:p>
@@ -8311,7 +8194,7 @@
                 <w:rPr>
                   <w:noProof/>
                 </w:rPr>
-                <w:t xml:space="preserve">Dassault Systemes. (2023, December 3). </w:t>
+                <w:t xml:space="preserve">Baert, J., Lagae, A., &amp; Dutre, P. (2013). Out-of-Core Construction of Sparse Voxel Octrees. </w:t>
               </w:r>
               <w:r>
                 <w:rPr>
@@ -8319,13 +8202,13 @@
                   <w:iCs/>
                   <w:noProof/>
                 </w:rPr>
-                <w:t>3D-DOCTOR: Able Software Corporate</w:t>
-              </w:r>
-              <w:r>
-                <w:rPr>
-                  <w:noProof/>
-                </w:rPr>
-                <w:t>. Retrieved from SolidWorks: https://www.solidworks.com/partner-product/3d-doctor</w:t>
+                <w:t>High-Performance Graphics Conference</w:t>
+              </w:r>
+              <w:r>
+                <w:rPr>
+                  <w:noProof/>
+                </w:rPr>
+                <w:t xml:space="preserve"> (pp. 27-32). Anaheim, California: ACM.</w:t>
               </w:r>
             </w:p>
             <w:p>
@@ -8340,7 +8223,7 @@
                 <w:rPr>
                   <w:noProof/>
                 </w:rPr>
-                <w:t xml:space="preserve">Dutre, P., Bekaert, P., &amp; Bala, K. (2018). </w:t>
+                <w:t xml:space="preserve">Bushberg, J. T., Leidholdt, E. M., Seibert, J. A., &amp; Boone, J. M. (2012). In </w:t>
               </w:r>
               <w:r>
                 <w:rPr>
@@ -8348,13 +8231,13 @@
                   <w:iCs/>
                   <w:noProof/>
                 </w:rPr>
-                <w:t>Advanced Global Illumination.</w:t>
-              </w:r>
-              <w:r>
-                <w:rPr>
-                  <w:noProof/>
-                </w:rPr>
-                <w:t xml:space="preserve"> Boca Raton, Florida: CRC Press.</w:t>
+                <w:t>The Essential Physics of Medical Imaging Third Edition</w:t>
+              </w:r>
+              <w:r>
+                <w:rPr>
+                  <w:noProof/>
+                </w:rPr>
+                <w:t xml:space="preserve"> (pp. 109-110, 161-162). Philadelphia, PA: Lippincott Williams &amp; Wilkins, a Wolters Kluwers business.</w:t>
               </w:r>
             </w:p>
             <w:p>
@@ -8369,7 +8252,7 @@
                 <w:rPr>
                   <w:noProof/>
                 </w:rPr>
-                <w:t xml:space="preserve">El-Wajeh, Y. A., Hatton, P. V., &amp; Lee, N. J. (2022). Unreal Engine 5 and Immersive Surgical Training: Translating Advances in Gaming Technology into Extended-Reality Surgical Training Programmers. </w:t>
+                <w:t xml:space="preserve">Chen, Q., Liu, G., Li, X., Zhang, Z., &amp; Li, Y. (2017). A corner-point-grid-based voxelization method for the complex geological structure model with folds. </w:t>
               </w:r>
               <w:r>
                 <w:rPr>
@@ -8377,13 +8260,13 @@
                   <w:iCs/>
                   <w:noProof/>
                 </w:rPr>
-                <w:t>British Journal of Surgery</w:t>
-              </w:r>
-              <w:r>
-                <w:rPr>
-                  <w:noProof/>
-                </w:rPr>
-                <w:t>, 470-471.</w:t>
+                <w:t>Journal of Visualization</w:t>
+              </w:r>
+              <w:r>
+                <w:rPr>
+                  <w:noProof/>
+                </w:rPr>
+                <w:t>, 875-888.</w:t>
               </w:r>
             </w:p>
             <w:p>
@@ -8398,7 +8281,7 @@
                 <w:rPr>
                   <w:noProof/>
                 </w:rPr>
-                <w:t xml:space="preserve">Epic Games, Inc. (2023, December 15). </w:t>
+                <w:t xml:space="preserve">Dassault Systemes. (2023, December 3). </w:t>
               </w:r>
               <w:r>
                 <w:rPr>
@@ -8406,13 +8289,13 @@
                   <w:iCs/>
                   <w:noProof/>
                 </w:rPr>
-                <w:t>Unreal Engine 5.3 brings new potential for media and entertainment projects</w:t>
-              </w:r>
-              <w:r>
-                <w:rPr>
-                  <w:noProof/>
-                </w:rPr>
-                <w:t>. Retrieved from Unreal Engine: https://www.unrealengine.com/</w:t>
+                <w:t>3D-DOCTOR: Able Software Corporate</w:t>
+              </w:r>
+              <w:r>
+                <w:rPr>
+                  <w:noProof/>
+                </w:rPr>
+                <w:t>. Retrieved from SolidWorks: https://www.solidworks.com/partner-product/3d-doctor</w:t>
               </w:r>
             </w:p>
             <w:p>
@@ -8427,7 +8310,7 @@
                 <w:rPr>
                   <w:noProof/>
                 </w:rPr>
-                <w:t xml:space="preserve">Fedorov, A., Beichel, R., Kalpathy-Cramer, J., Filnet, J., Fillion-Robin, J.-C., Pujol, S., . . . Kikinis, R. (2012). 3D Slicer as an Image Computing Platform for the Quantitative. </w:t>
+                <w:t xml:space="preserve">Dmytro, N. (2023, December 15). </w:t>
               </w:r>
               <w:r>
                 <w:rPr>
@@ -8435,13 +8318,13 @@
                   <w:iCs/>
                   <w:noProof/>
                 </w:rPr>
-                <w:t>Magnetic Resonance Imaging</w:t>
-              </w:r>
-              <w:r>
-                <w:rPr>
-                  <w:noProof/>
-                </w:rPr>
-                <w:t>, 1323-1341.</w:t>
+                <w:t>Ruined Round Tower</w:t>
+              </w:r>
+              <w:r>
+                <w:rPr>
+                  <w:noProof/>
+                </w:rPr>
+                <w:t>. Retrieved from Sketchfab: https://sketchfab.com/3d-models/ruined-round-tower-debaa8213bd544afaa52432cede8bbce</w:t>
               </w:r>
             </w:p>
             <w:p>
@@ -8456,7 +8339,7 @@
                 <w:rPr>
                   <w:noProof/>
                 </w:rPr>
-                <w:t xml:space="preserve">Funk, E., &amp; Borner, A. (2016). Infinite, Sparse 3D Modelling Volumes. </w:t>
+                <w:t xml:space="preserve">Dutre, P., Bekaert, P., &amp; Bala, K. (2018). </w:t>
               </w:r>
               <w:r>
                 <w:rPr>
@@ -8464,13 +8347,13 @@
                   <w:iCs/>
                   <w:noProof/>
                 </w:rPr>
-                <w:t>VISIGRAPP: Computer Vision, Imaging and Computer Graphics Theory and Applications</w:t>
-              </w:r>
-              <w:r>
-                <w:rPr>
-                  <w:noProof/>
-                </w:rPr>
-                <w:t xml:space="preserve"> (pp. 593-605). Rome, Italy: Springer International Publishing.</w:t>
+                <w:t>Advanced Global Illumination.</w:t>
+              </w:r>
+              <w:r>
+                <w:rPr>
+                  <w:noProof/>
+                </w:rPr>
+                <w:t xml:space="preserve"> Boca Raton, Florida: CRC Press.</w:t>
               </w:r>
             </w:p>
             <w:p>
@@ -8485,7 +8368,7 @@
                 <w:rPr>
                   <w:noProof/>
                 </w:rPr>
-                <w:t xml:space="preserve">Gebhardt, S., Payzer, E., Salemann, L., Fettinger, A., Rotenburg, E., &amp; Seher, C. (2009). </w:t>
+                <w:t xml:space="preserve">El-Wajeh, Y. A., Hatton, P. V., &amp; Lee, N. J. (2022). Unreal Engine 5 and Immersive Surgical Training: Translating Advances in Gaming Technology into Extended-Reality Surgical Training Programmers. </w:t>
               </w:r>
               <w:r>
                 <w:rPr>
@@ -8493,13 +8376,13 @@
                   <w:iCs/>
                   <w:noProof/>
                 </w:rPr>
-                <w:t>Polygons, Point-Clouds, and Voxels, a Comparison of High-Fidelity Terrain Representations.</w:t>
-              </w:r>
-              <w:r>
-                <w:rPr>
-                  <w:noProof/>
-                </w:rPr>
-                <w:t xml:space="preserve"> Environmental Science.</w:t>
+                <w:t>British Journal of Surgery</w:t>
+              </w:r>
+              <w:r>
+                <w:rPr>
+                  <w:noProof/>
+                </w:rPr>
+                <w:t>, 470-471.</w:t>
               </w:r>
             </w:p>
             <w:p>
@@ -8514,7 +8397,7 @@
                 <w:rPr>
                   <w:noProof/>
                 </w:rPr>
-                <w:t xml:space="preserve">GROBERT, D. S. (2023). </w:t>
+                <w:t xml:space="preserve">Epic Games, Inc. (2023, December 15). </w:t>
               </w:r>
               <w:r>
                 <w:rPr>
@@ -8522,13 +8405,13 @@
                   <w:iCs/>
                   <w:noProof/>
                 </w:rPr>
-                <w:t>Implementation of 3D game MakeFarm with infinite terrain model and basic physics in OpenGL API.</w:t>
-              </w:r>
-              <w:r>
-                <w:rPr>
-                  <w:noProof/>
-                </w:rPr>
-                <w:t xml:space="preserve"> Gliwice: Silesian University of Technology.</w:t>
+                <w:t>Unreal Engine 5.3 brings new potential for media and entertainment projects</w:t>
+              </w:r>
+              <w:r>
+                <w:rPr>
+                  <w:noProof/>
+                </w:rPr>
+                <w:t>. Retrieved from Unreal Engine: https://www.unrealengine.com/</w:t>
               </w:r>
             </w:p>
             <w:p>
@@ -8543,7 +8426,7 @@
                 <w:rPr>
                   <w:noProof/>
                 </w:rPr>
-                <w:t xml:space="preserve">Informa Tech. (2023, December 3). </w:t>
+                <w:t xml:space="preserve">Fedorov, A., Beichel, R., Kalpathy-Cramer, J., Filnet, J., Fillion-Robin, J.-C., Pujol, S., . . . Kikinis, R. (2012). 3D Slicer as an Image Computing Platform for the Quantitative. </w:t>
               </w:r>
               <w:r>
                 <w:rPr>
@@ -8551,13 +8434,13 @@
                   <w:iCs/>
                   <w:noProof/>
                 </w:rPr>
-                <w:t>Independent Games Festival Finalists &amp; Winners 2021</w:t>
-              </w:r>
-              <w:r>
-                <w:rPr>
-                  <w:noProof/>
-                </w:rPr>
-                <w:t>. Retrieved from Independent Games Festival: https://igf.com</w:t>
+                <w:t>Magnetic Resonance Imaging</w:t>
+              </w:r>
+              <w:r>
+                <w:rPr>
+                  <w:noProof/>
+                </w:rPr>
+                <w:t>, 1323-1341.</w:t>
               </w:r>
             </w:p>
             <w:p>
@@ -8572,7 +8455,7 @@
                 <w:rPr>
                   <w:noProof/>
                 </w:rPr>
-                <w:t xml:space="preserve">JTVentures. (2023, December 3). </w:t>
+                <w:t xml:space="preserve">Ferofluid. (2023, December 15). </w:t>
               </w:r>
               <w:r>
                 <w:rPr>
@@ -8580,13 +8463,13 @@
                   <w:iCs/>
                   <w:noProof/>
                 </w:rPr>
-                <w:t>Atomontage: We've solved the problems with 3D that even Google and Meta are struggling with</w:t>
-              </w:r>
-              <w:r>
-                <w:rPr>
-                  <w:noProof/>
-                </w:rPr>
-                <w:t>. Retrieved from JTVentures: https://www.jtventures.cz/</w:t>
+                <w:t>Small Minimalist Table</w:t>
+              </w:r>
+              <w:r>
+                <w:rPr>
+                  <w:noProof/>
+                </w:rPr>
+                <w:t>. Retrieved from Sketchfab: https://sketchfab.com/3d-models/small-minimalist-table-f27cf27533fd40d18af35f089267eb87</w:t>
               </w:r>
             </w:p>
             <w:p>
@@ -8601,7 +8484,7 @@
                 <w:rPr>
                   <w:noProof/>
                 </w:rPr>
-                <w:t xml:space="preserve">Kao, M., &amp; Wang, P. (2023). </w:t>
+                <w:t xml:space="preserve">Funk, E., &amp; Borner, A. (2016). Infinite, Sparse 3D Modelling Volumes. </w:t>
               </w:r>
               <w:r>
                 <w:rPr>
@@ -8609,13 +8492,13 @@
                   <w:iCs/>
                   <w:noProof/>
                 </w:rPr>
-                <w:t>Epic Games Thesis.</w:t>
-              </w:r>
-              <w:r>
-                <w:rPr>
-                  <w:noProof/>
-                </w:rPr>
-                <w:t xml:space="preserve"> Contrary Research.</w:t>
+                <w:t>VISIGRAPP: Computer Vision, Imaging and Computer Graphics Theory and Applications</w:t>
+              </w:r>
+              <w:r>
+                <w:rPr>
+                  <w:noProof/>
+                </w:rPr>
+                <w:t xml:space="preserve"> (pp. 593-605). Rome, Italy: Springer International Publishing.</w:t>
               </w:r>
             </w:p>
             <w:p>
@@ -8630,8 +8513,7 @@
                 <w:rPr>
                   <w:noProof/>
                 </w:rPr>
-                <w:lastRenderedPageBreak/>
-                <w:t xml:space="preserve">Kim, K. B., Choi, J., &amp; Wakslak, C. J. (2019). The Image Realism Effect: The Effect of Unrealistic Product Images in Advertising. </w:t>
+                <w:t xml:space="preserve">Gebhardt, S., Payzer, E., Salemann, L., Fettinger, A., Rotenburg, E., &amp; Seher, C. (2009). </w:t>
               </w:r>
               <w:r>
                 <w:rPr>
@@ -8639,13 +8521,13 @@
                   <w:iCs/>
                   <w:noProof/>
                 </w:rPr>
-                <w:t>Joural of Advertising</w:t>
-              </w:r>
-              <w:r>
-                <w:rPr>
-                  <w:noProof/>
-                </w:rPr>
-                <w:t>, 251-270.</w:t>
+                <w:t>Polygons, Point-Clouds, and Voxels, a Comparison of High-Fidelity Terrain Representations.</w:t>
+              </w:r>
+              <w:r>
+                <w:rPr>
+                  <w:noProof/>
+                </w:rPr>
+                <w:t xml:space="preserve"> Environmental Science.</w:t>
               </w:r>
             </w:p>
             <w:p>
@@ -8660,7 +8542,7 @@
                 <w:rPr>
                   <w:noProof/>
                 </w:rPr>
-                <w:t xml:space="preserve">Laine, S., &amp; Karras, T. (2010). </w:t>
+                <w:t xml:space="preserve">Goslin, A. (2023, December 15). </w:t>
               </w:r>
               <w:r>
                 <w:rPr>
@@ -8668,13 +8550,13 @@
                   <w:iCs/>
                   <w:noProof/>
                 </w:rPr>
-                <w:t>Efficient Sparse Voxel Octrees - Analysis, Extensions and Implementation.</w:t>
-              </w:r>
-              <w:r>
-                <w:rPr>
-                  <w:noProof/>
-                </w:rPr>
-                <w:t xml:space="preserve"> Santa Clara, California: NVIDIA Research.</w:t>
+                <w:t>Unity Sparse Voxel Octrees</w:t>
+              </w:r>
+              <w:r>
+                <w:rPr>
+                  <w:noProof/>
+                </w:rPr>
+                <w:t>. Retrieved from GitHub: https://github.com/xandergos/unity-sparse-voxel-octrees</w:t>
               </w:r>
             </w:p>
             <w:p>
@@ -8689,7 +8571,7 @@
                 <w:rPr>
                   <w:noProof/>
                 </w:rPr>
-                <w:t xml:space="preserve">Lombardi, S., Simon, T., Saragih, J., Schwartz, G., Lehrmann, A., &amp; Sheikh, Y. (2019). Neural Volumes: Learning Dynamic Renderable Volumes from Images. </w:t>
+                <w:t xml:space="preserve">GROBERT, D. S. (2023). </w:t>
               </w:r>
               <w:r>
                 <w:rPr>
@@ -8697,13 +8579,13 @@
                   <w:iCs/>
                   <w:noProof/>
                 </w:rPr>
-                <w:t>ACM SIGGRAPH</w:t>
-              </w:r>
-              <w:r>
-                <w:rPr>
-                  <w:noProof/>
-                </w:rPr>
-                <w:t xml:space="preserve"> (pp. 1-14). New York, NY, USA: Association for Computing Machinery.</w:t>
+                <w:t>Implementation of 3D game MakeFarm with infinite terrain model and basic physics in OpenGL API.</w:t>
+              </w:r>
+              <w:r>
+                <w:rPr>
+                  <w:noProof/>
+                </w:rPr>
+                <w:t xml:space="preserve"> Gliwice: Silesian University of Technology.</w:t>
               </w:r>
             </w:p>
             <w:p>
@@ -8718,7 +8600,7 @@
                 <w:rPr>
                   <w:noProof/>
                 </w:rPr>
-                <w:t xml:space="preserve">Lorenson, W. E., &amp; Cline, H. E. (1987). Marching cubes: A high resolution 3D surface construction algorithm. </w:t>
+                <w:t xml:space="preserve">Informa Tech. (2023, December 3). </w:t>
               </w:r>
               <w:r>
                 <w:rPr>
@@ -8726,13 +8608,13 @@
                   <w:iCs/>
                   <w:noProof/>
                 </w:rPr>
-                <w:t>Computer Graphics</w:t>
-              </w:r>
-              <w:r>
-                <w:rPr>
-                  <w:noProof/>
-                </w:rPr>
-                <w:t xml:space="preserve"> (pp. 163-169). New York, N.Y.: ACM.</w:t>
+                <w:t>Independent Games Festival Finalists &amp; Winners 2021</w:t>
+              </w:r>
+              <w:r>
+                <w:rPr>
+                  <w:noProof/>
+                </w:rPr>
+                <w:t>. Retrieved from Independent Games Festival: https://igf.com</w:t>
               </w:r>
             </w:p>
             <w:p>
@@ -8747,7 +8629,8 @@
                 <w:rPr>
                   <w:noProof/>
                 </w:rPr>
-                <w:t xml:space="preserve">Mason, P. A., Hurt, W. D., Walters, T. J., D'Andrea, J. A., Gajsek, P., Ryan, K. L., . . . Ziriax, J. M. (2000). Effects of frequency, permittivity, and voxel size on predicted specific absorption rate values in biological tissue during electromagnetic-field exposure. </w:t>
+                <w:lastRenderedPageBreak/>
+                <w:t xml:space="preserve">JTVentures. (2023, December 3). </w:t>
               </w:r>
               <w:r>
                 <w:rPr>
@@ -8755,13 +8638,13 @@
                   <w:iCs/>
                   <w:noProof/>
                 </w:rPr>
-                <w:t>IEEE Transactions on Microwave Theory and Techniques</w:t>
-              </w:r>
-              <w:r>
-                <w:rPr>
-                  <w:noProof/>
-                </w:rPr>
-                <w:t>, 2050-2058.</w:t>
+                <w:t>Atomontage: We've solved the problems with 3D that even Google and Meta are struggling with</w:t>
+              </w:r>
+              <w:r>
+                <w:rPr>
+                  <w:noProof/>
+                </w:rPr>
+                <w:t>. Retrieved from JTVentures: https://www.jtventures.cz/</w:t>
               </w:r>
             </w:p>
             <w:p>
@@ -8776,7 +8659,7 @@
                 <w:rPr>
                   <w:noProof/>
                 </w:rPr>
-                <w:t xml:space="preserve">McNeely, W. A., Puterbaugh, K. D., &amp; Troy, J. J. (2005). Six degree-of-freedom haptic rendering using voxel sampling. </w:t>
+                <w:t xml:space="preserve">Kao, M., &amp; Wang, P. (2023). </w:t>
               </w:r>
               <w:r>
                 <w:rPr>
@@ -8784,13 +8667,13 @@
                   <w:iCs/>
                   <w:noProof/>
                 </w:rPr>
-                <w:t>ACM SIGGRAPH</w:t>
-              </w:r>
-              <w:r>
-                <w:rPr>
-                  <w:noProof/>
-                </w:rPr>
-                <w:t xml:space="preserve"> (pp. 42-49). Los Angelos, California: Association for Computing Machinery.</w:t>
+                <w:t>Epic Games Thesis.</w:t>
+              </w:r>
+              <w:r>
+                <w:rPr>
+                  <w:noProof/>
+                </w:rPr>
+                <w:t xml:space="preserve"> Contrary Research.</w:t>
               </w:r>
             </w:p>
             <w:p>
@@ -8805,7 +8688,7 @@
                 <w:rPr>
                   <w:noProof/>
                 </w:rPr>
-                <w:t xml:space="preserve">Pan, Y. (2021). </w:t>
+                <w:t xml:space="preserve">Kim, K. B., Choi, J., &amp; Wakslak, C. J. (2019). The Image Realism Effect: The Effect of Unrealistic Product Images in Advertising. </w:t>
               </w:r>
               <w:r>
                 <w:rPr>
@@ -8813,13 +8696,13 @@
                   <w:iCs/>
                   <w:noProof/>
                 </w:rPr>
-                <w:t>Dynamic Update of Sparse Voxel Octree Based on Morton Code.</w:t>
-              </w:r>
-              <w:r>
-                <w:rPr>
-                  <w:noProof/>
-                </w:rPr>
-                <w:t xml:space="preserve"> West Lafayette, Indiana: ProQuest Dissertation Publishing.</w:t>
+                <w:t>Joural of Advertising</w:t>
+              </w:r>
+              <w:r>
+                <w:rPr>
+                  <w:noProof/>
+                </w:rPr>
+                <w:t>, 251-270.</w:t>
               </w:r>
             </w:p>
             <w:p>
@@ -8834,7 +8717,7 @@
                 <w:rPr>
                   <w:noProof/>
                 </w:rPr>
-                <w:t xml:space="preserve">Quipster99. (2010, February 26). </w:t>
+                <w:t xml:space="preserve">Laine, S., &amp; Karras, T. (2010). </w:t>
               </w:r>
               <w:r>
                 <w:rPr>
@@ -8842,13 +8725,13 @@
                   <w:iCs/>
                   <w:noProof/>
                 </w:rPr>
-                <w:t>Unlimited Detail Technology.</w:t>
-              </w:r>
-              <w:r>
-                <w:rPr>
-                  <w:noProof/>
-                </w:rPr>
-                <w:t xml:space="preserve"> Retrieved from Youtube: https://www.youtube.com/</w:t>
+                <w:t>Efficient Sparse Voxel Octrees - Analysis, Extensions and Implementation.</w:t>
+              </w:r>
+              <w:r>
+                <w:rPr>
+                  <w:noProof/>
+                </w:rPr>
+                <w:t xml:space="preserve"> Santa Clara, California: NVIDIA Research.</w:t>
               </w:r>
             </w:p>
             <w:p>
@@ -8863,7 +8746,7 @@
                 <w:rPr>
                   <w:noProof/>
                 </w:rPr>
-                <w:t xml:space="preserve">Ragan, E. D., Bowman, D. A., Kopper, R., Stinson, C., Scerbo, S., &amp; McMahan, R. P. (2015). Effects of Field of View and Visual Complexity on Virtual Reality Training Effectiveness for a Visual Scanning Task. </w:t>
+                <w:t xml:space="preserve">Lombardi, S., Simon, T., Saragih, J., Schwartz, G., Lehrmann, A., &amp; Sheikh, Y. (2019). Neural Volumes: Learning Dynamic Renderable Volumes from Images. </w:t>
               </w:r>
               <w:r>
                 <w:rPr>
@@ -8871,13 +8754,13 @@
                   <w:iCs/>
                   <w:noProof/>
                 </w:rPr>
-                <w:t>Visualization and Computer Graphics</w:t>
-              </w:r>
-              <w:r>
-                <w:rPr>
-                  <w:noProof/>
-                </w:rPr>
-                <w:t>, 794-807.</w:t>
+                <w:t>ACM SIGGRAPH</w:t>
+              </w:r>
+              <w:r>
+                <w:rPr>
+                  <w:noProof/>
+                </w:rPr>
+                <w:t xml:space="preserve"> (pp. 1-14). New York, NY, USA: Association for Computing Machinery.</w:t>
               </w:r>
             </w:p>
             <w:p>
@@ -8892,7 +8775,7 @@
                 <w:rPr>
                   <w:noProof/>
                 </w:rPr>
-                <w:t xml:space="preserve">Randles , B., Welcher, J., Szabo, T., Jones, B., Elliot, D., &amp; MacAdams, C. (2010). </w:t>
+                <w:t xml:space="preserve">Lopez-Moreno, J., Miraut, D., Circio, G., &amp; Otaduy, M. A. (2017). Sparse GPU Voxelization of Yarn-Level Cloth. </w:t>
               </w:r>
               <w:r>
                 <w:rPr>
@@ -8900,13 +8783,13 @@
                   <w:iCs/>
                   <w:noProof/>
                 </w:rPr>
-                <w:t>The Accuracy of Photogrammetry vs. Hands-on Measurement Techniques used in Accident Reconstruction.</w:t>
-              </w:r>
-              <w:r>
-                <w:rPr>
-                  <w:noProof/>
-                </w:rPr>
-                <w:t xml:space="preserve"> Detroit, Michigan, United States: SAE International.</w:t>
+                <w:t>Computer Graphics Forum</w:t>
+              </w:r>
+              <w:r>
+                <w:rPr>
+                  <w:noProof/>
+                </w:rPr>
+                <w:t>, 22-34.</w:t>
               </w:r>
             </w:p>
             <w:p>
@@ -8921,7 +8804,7 @@
                 <w:rPr>
                   <w:noProof/>
                 </w:rPr>
-                <w:t xml:space="preserve">Sekanina, J. (2023). </w:t>
+                <w:t xml:space="preserve">Lorenson, W. E., &amp; Cline, H. E. (1987). Marching cubes: A high resolution 3D surface construction algorithm. </w:t>
               </w:r>
               <w:r>
                 <w:rPr>
@@ -8929,13 +8812,13 @@
                   <w:iCs/>
                   <w:noProof/>
                 </w:rPr>
-                <w:t>An Exploration of Algorithms for Real-Time Terrain Destruction.</w:t>
-              </w:r>
-              <w:r>
-                <w:rPr>
-                  <w:noProof/>
-                </w:rPr>
-                <w:t xml:space="preserve"> Brno, Czechia: Masaryk University, Faculty of Informatics.</w:t>
+                <w:t>Computer Graphics</w:t>
+              </w:r>
+              <w:r>
+                <w:rPr>
+                  <w:noProof/>
+                </w:rPr>
+                <w:t xml:space="preserve"> (pp. 163-169). New York, N.Y.: ACM.</w:t>
               </w:r>
             </w:p>
             <w:p>
@@ -8950,7 +8833,21 @@
                 <w:rPr>
                   <w:noProof/>
                 </w:rPr>
-                <w:t>Siles, B. (2019, June 24). Atomontage Inc.’s Branislav Siles on the Limits of Polygons, the Voxel Future, Streaming, AI and more. (D. Aubrey, Interviewer)</w:t>
+                <w:t xml:space="preserve">Ma, M., Buyyounouski, M. K., Vasudevan, V., Xing, L., &amp; Yang, Y. (2019). Dose distribution prediction in isodose feature-preserving voxelizationdomain using deep convolutional neural network. </w:t>
+              </w:r>
+              <w:r>
+                <w:rPr>
+                  <w:i/>
+                  <w:iCs/>
+                  <w:noProof/>
+                </w:rPr>
+                <w:t>Medical Physics</w:t>
+              </w:r>
+              <w:r>
+                <w:rPr>
+                  <w:noProof/>
+                </w:rPr>
+                <w:t>, 671-677.</w:t>
               </w:r>
             </w:p>
             <w:p>
@@ -8965,7 +8862,7 @@
                 <w:rPr>
                   <w:noProof/>
                 </w:rPr>
-                <w:t xml:space="preserve">Slicer Community. (2023, December 3). </w:t>
+                <w:t xml:space="preserve">Mason, P. A., Hurt, W. D., Walters, T. J., D'Andrea, J. A., Gajsek, P., Ryan, K. L., . . . Ziriax, J. M. (2000). Effects of frequency, permittivity, and voxel size on predicted specific absorption rate values in biological tissue during electromagnetic-field exposure. </w:t>
               </w:r>
               <w:r>
                 <w:rPr>
@@ -8973,13 +8870,13 @@
                   <w:iCs/>
                   <w:noProof/>
                 </w:rPr>
-                <w:t>Slicer: Home Page</w:t>
-              </w:r>
-              <w:r>
-                <w:rPr>
-                  <w:noProof/>
-                </w:rPr>
-                <w:t>. Retrieved from Slicer: https://www.slicer.org/</w:t>
+                <w:t>IEEE Transactions on Microwave Theory and Techniques</w:t>
+              </w:r>
+              <w:r>
+                <w:rPr>
+                  <w:noProof/>
+                </w:rPr>
+                <w:t>, 2050-2058.</w:t>
               </w:r>
             </w:p>
             <w:p>
@@ -8994,7 +8891,7 @@
                 <w:rPr>
                   <w:noProof/>
                 </w:rPr>
-                <w:t xml:space="preserve">Telea, A., &amp; Jalba, A. (2011). Voxel-Based Assessment of Printability of 3D Shapes. </w:t>
+                <w:t xml:space="preserve">McNeely, W. A., Puterbaugh, K. D., &amp; Troy, J. J. (2005). Six degree-of-freedom haptic rendering using voxel sampling. </w:t>
               </w:r>
               <w:r>
                 <w:rPr>
@@ -9002,13 +8899,13 @@
                   <w:iCs/>
                   <w:noProof/>
                 </w:rPr>
-                <w:t>Mathematical Morphology and its Applications to Image and Signal Processing</w:t>
-              </w:r>
-              <w:r>
-                <w:rPr>
-                  <w:noProof/>
-                </w:rPr>
-                <w:t xml:space="preserve"> (pp. 393-404). Verbania-Intra, Italy: Springer-Verlag.</w:t>
+                <w:t>ACM SIGGRAPH</w:t>
+              </w:r>
+              <w:r>
+                <w:rPr>
+                  <w:noProof/>
+                </w:rPr>
+                <w:t xml:space="preserve"> (pp. 42-49). Los Angelos, California: Association for Computing Machinery.</w:t>
               </w:r>
             </w:p>
             <w:p>
@@ -9023,7 +8920,7 @@
                 <w:rPr>
                   <w:noProof/>
                 </w:rPr>
-                <w:t xml:space="preserve">TheBat! (2023, May 1). </w:t>
+                <w:t xml:space="preserve">Pan, Y. (2021). </w:t>
               </w:r>
               <w:r>
                 <w:rPr>
@@ -9031,13 +8928,13 @@
                   <w:iCs/>
                   <w:noProof/>
                 </w:rPr>
-                <w:t>GeForce 256, GPU Database: Tech Power Up</w:t>
-              </w:r>
-              <w:r>
-                <w:rPr>
-                  <w:noProof/>
-                </w:rPr>
-                <w:t>. Retrieved from Tech Power Up Web site: https://www.techpowerup.com</w:t>
+                <w:t>Dynamic Update of Sparse Voxel Octree Based on Morton Code.</w:t>
+              </w:r>
+              <w:r>
+                <w:rPr>
+                  <w:noProof/>
+                </w:rPr>
+                <w:t xml:space="preserve"> West Lafayette, Indiana: ProQuest Dissertation Publishing.</w:t>
               </w:r>
             </w:p>
             <w:p>
@@ -9050,23 +8947,17 @@
               </w:pPr>
               <w:r>
                 <w:rPr>
-                  <w:noProof/>
-                </w:rPr>
-                <w:t xml:space="preserve">Tong, X., Stilla, U., &amp; Xu, Y. (2021). Voxel-based representation of 3D point clouds: Methods, applications, and its potential use in the construction industry. </w:t>
-              </w:r>
-              <w:r>
-                <w:rPr>
                   <w:i/>
                   <w:iCs/>
                   <w:noProof/>
                 </w:rPr>
-                <w:t>Automtion In Construction</w:t>
-              </w:r>
-              <w:r>
-                <w:rPr>
-                  <w:noProof/>
-                </w:rPr>
-                <w:t>.</w:t>
+                <w:t>PicaVoxel About</w:t>
+              </w:r>
+              <w:r>
+                <w:rPr>
+                  <w:noProof/>
+                </w:rPr>
+                <w:t>. (2023, December 15). Retrieved from PicaVoxel: http://picavoxel.com</w:t>
               </w:r>
             </w:p>
             <w:p>
@@ -9081,8 +8972,7 @@
                 <w:rPr>
                   <w:noProof/>
                 </w:rPr>
-                <w:lastRenderedPageBreak/>
-                <w:t xml:space="preserve">Tuxedo Labs. (2023, May 1). </w:t>
+                <w:t xml:space="preserve">Quipster99. (2010, February 26). </w:t>
               </w:r>
               <w:r>
                 <w:rPr>
@@ -9090,13 +8980,13 @@
                   <w:iCs/>
                   <w:noProof/>
                 </w:rPr>
-                <w:t>Teardown Modding. Tuxedo Labs</w:t>
-              </w:r>
-              <w:r>
-                <w:rPr>
-                  <w:noProof/>
-                </w:rPr>
-                <w:t>. Retrieved from Teardown game website: https://www.teardowngame.com</w:t>
+                <w:t>Unlimited Detail Technology.</w:t>
+              </w:r>
+              <w:r>
+                <w:rPr>
+                  <w:noProof/>
+                </w:rPr>
+                <w:t xml:space="preserve"> Retrieved from Youtube: https://www.youtube.com/</w:t>
               </w:r>
             </w:p>
             <w:p>
@@ -9111,7 +9001,7 @@
                 <w:rPr>
                   <w:noProof/>
                 </w:rPr>
-                <w:t xml:space="preserve">Tuxedo Labs. (2023, May 1). </w:t>
+                <w:t xml:space="preserve">Ragan, E. D., Bowman, D. A., Kopper, R., Stinson, C., Scerbo, S., &amp; McMahan, R. P. (2015). Effects of Field of View and Visual Complexity on Virtual Reality Training Effectiveness for a Visual Scanning Task. </w:t>
               </w:r>
               <w:r>
                 <w:rPr>
@@ -9119,13 +9009,13 @@
                   <w:iCs/>
                   <w:noProof/>
                 </w:rPr>
-                <w:t>Teardown, Steam</w:t>
-              </w:r>
-              <w:r>
-                <w:rPr>
-                  <w:noProof/>
-                </w:rPr>
-                <w:t>. Retrieved from Steam/Valve Corporation. Websitie: https://store.steampowered.com</w:t>
+                <w:t>Visualization and Computer Graphics</w:t>
+              </w:r>
+              <w:r>
+                <w:rPr>
+                  <w:noProof/>
+                </w:rPr>
+                <w:t>, 794-807.</w:t>
               </w:r>
             </w:p>
             <w:p>
@@ -9140,7 +9030,7 @@
                 <w:rPr>
                   <w:noProof/>
                 </w:rPr>
-                <w:t xml:space="preserve">Unity Technologies. (2023, December 15). </w:t>
+                <w:t xml:space="preserve">Randles , B., Welcher, J., Szabo, T., Jones, B., Elliot, D., &amp; MacAdams, C. (2010). </w:t>
               </w:r>
               <w:r>
                 <w:rPr>
@@ -9148,13 +9038,13 @@
                   <w:iCs/>
                   <w:noProof/>
                 </w:rPr>
-                <w:t>Unity Design Visualization</w:t>
-              </w:r>
-              <w:r>
-                <w:rPr>
-                  <w:noProof/>
-                </w:rPr>
-                <w:t>. Retrieved from Unity: https://unity.com</w:t>
+                <w:t>The Accuracy of Photogrammetry vs. Hands-on Measurement Techniques used in Accident Reconstruction.</w:t>
+              </w:r>
+              <w:r>
+                <w:rPr>
+                  <w:noProof/>
+                </w:rPr>
+                <w:t xml:space="preserve"> Detroit, Michigan, United States: SAE International.</w:t>
               </w:r>
             </w:p>
             <w:p>
@@ -9169,7 +9059,7 @@
                 <w:rPr>
                   <w:noProof/>
                 </w:rPr>
-                <w:t xml:space="preserve">Unreal Engine. (2023, December 15). </w:t>
+                <w:t xml:space="preserve">Sekanina, J. (2023). </w:t>
               </w:r>
               <w:r>
                 <w:rPr>
@@ -9177,13 +9067,13 @@
                   <w:iCs/>
                   <w:noProof/>
                 </w:rPr>
-                <w:t>Digging Deep: Voxel Plugin 2.0's Next-Gen World Creation Workflows | Inside Unreal</w:t>
-              </w:r>
-              <w:r>
-                <w:rPr>
-                  <w:noProof/>
-                </w:rPr>
-                <w:t>. Retrieved from Youtube: https://www.youtube.com/</w:t>
+                <w:t>An Exploration of Algorithms for Real-Time Terrain Destruction.</w:t>
+              </w:r>
+              <w:r>
+                <w:rPr>
+                  <w:noProof/>
+                </w:rPr>
+                <w:t xml:space="preserve"> Brno, Czechia: Masaryk University, Faculty of Informatics.</w:t>
               </w:r>
             </w:p>
             <w:p>
@@ -9198,21 +9088,7 @@
                 <w:rPr>
                   <w:noProof/>
                 </w:rPr>
-                <w:t xml:space="preserve">Voxel Plugin. (2023, December 15). </w:t>
-              </w:r>
-              <w:r>
-                <w:rPr>
-                  <w:i/>
-                  <w:iCs/>
-                  <w:noProof/>
-                </w:rPr>
-                <w:t>Voxel Plugin Docs</w:t>
-              </w:r>
-              <w:r>
-                <w:rPr>
-                  <w:noProof/>
-                </w:rPr>
-                <w:t>. Retrieved from Voxel Plugin: https://docs.voxelplugin.com/</w:t>
+                <w:t>Siles, B. (2019, June 24). Atomontage Inc.’s Branislav Siles on the Limits of Polygons, the Voxel Future, Streaming, AI and more. (D. Aubrey, Interviewer)</w:t>
               </w:r>
             </w:p>
             <w:p>
@@ -9227,7 +9103,8 @@
                 <w:rPr>
                   <w:noProof/>
                 </w:rPr>
-                <w:t xml:space="preserve">Voxel-Man. (2023, December 3). </w:t>
+                <w:lastRenderedPageBreak/>
+                <w:t xml:space="preserve">Slicer Community. (2023, December 3). </w:t>
               </w:r>
               <w:r>
                 <w:rPr>
@@ -9235,13 +9112,13 @@
                   <w:iCs/>
                   <w:noProof/>
                 </w:rPr>
-                <w:t>Voxel-Man: Home Page</w:t>
-              </w:r>
-              <w:r>
-                <w:rPr>
-                  <w:noProof/>
-                </w:rPr>
-                <w:t>. Retrieved from Voxel-Man: https://www.voxel-man.com/</w:t>
+                <w:t>Slicer: Home Page</w:t>
+              </w:r>
+              <w:r>
+                <w:rPr>
+                  <w:noProof/>
+                </w:rPr>
+                <w:t>. Retrieved from Slicer: https://www.slicer.org/</w:t>
               </w:r>
             </w:p>
             <w:p>
@@ -9256,7 +9133,7 @@
                 <w:rPr>
                   <w:noProof/>
                 </w:rPr>
-                <w:t xml:space="preserve">Wilder, M. W. (2015). </w:t>
+                <w:t xml:space="preserve">Telea, A., &amp; Jalba, A. (2011). Voxel-Based Assessment of Printability of 3D Shapes. </w:t>
               </w:r>
               <w:r>
                 <w:rPr>
@@ -9264,6 +9141,354 @@
                   <w:iCs/>
                   <w:noProof/>
                 </w:rPr>
+                <w:t>Mathematical Morphology and its Applications to Image and Signal Processing</w:t>
+              </w:r>
+              <w:r>
+                <w:rPr>
+                  <w:noProof/>
+                </w:rPr>
+                <w:t xml:space="preserve"> (pp. 393-404). Verbania-Intra, Italy: Springer-Verlag.</w:t>
+              </w:r>
+            </w:p>
+            <w:p>
+              <w:pPr>
+                <w:pStyle w:val="Bibliography"/>
+                <w:ind w:left="720" w:hanging="720"/>
+                <w:rPr>
+                  <w:noProof/>
+                </w:rPr>
+              </w:pPr>
+              <w:r>
+                <w:rPr>
+                  <w:noProof/>
+                </w:rPr>
+                <w:t xml:space="preserve">TheBat! (2023, May 1). </w:t>
+              </w:r>
+              <w:r>
+                <w:rPr>
+                  <w:i/>
+                  <w:iCs/>
+                  <w:noProof/>
+                </w:rPr>
+                <w:t>GeForce 256, GPU Database: Tech Power Up</w:t>
+              </w:r>
+              <w:r>
+                <w:rPr>
+                  <w:noProof/>
+                </w:rPr>
+                <w:t>. Retrieved from Tech Power Up Web site: https://www.techpowerup.com</w:t>
+              </w:r>
+            </w:p>
+            <w:p>
+              <w:pPr>
+                <w:pStyle w:val="Bibliography"/>
+                <w:ind w:left="720" w:hanging="720"/>
+                <w:rPr>
+                  <w:noProof/>
+                </w:rPr>
+              </w:pPr>
+              <w:r>
+                <w:rPr>
+                  <w:noProof/>
+                </w:rPr>
+                <w:t xml:space="preserve">Tong, X., Stilla, U., &amp; Xu, Y. (2021). Voxel-based representation of 3D point clouds: Methods, applications, and its potential use in the construction industry. </w:t>
+              </w:r>
+              <w:r>
+                <w:rPr>
+                  <w:i/>
+                  <w:iCs/>
+                  <w:noProof/>
+                </w:rPr>
+                <w:t>Automtion In Construction</w:t>
+              </w:r>
+              <w:r>
+                <w:rPr>
+                  <w:noProof/>
+                </w:rPr>
+                <w:t>.</w:t>
+              </w:r>
+            </w:p>
+            <w:p>
+              <w:pPr>
+                <w:pStyle w:val="Bibliography"/>
+                <w:ind w:left="720" w:hanging="720"/>
+                <w:rPr>
+                  <w:noProof/>
+                </w:rPr>
+              </w:pPr>
+              <w:r>
+                <w:rPr>
+                  <w:noProof/>
+                </w:rPr>
+                <w:t xml:space="preserve">Tuxedo Labs. (2023, May 1). </w:t>
+              </w:r>
+              <w:r>
+                <w:rPr>
+                  <w:i/>
+                  <w:iCs/>
+                  <w:noProof/>
+                </w:rPr>
+                <w:t>Teardown Modding. Tuxedo Labs</w:t>
+              </w:r>
+              <w:r>
+                <w:rPr>
+                  <w:noProof/>
+                </w:rPr>
+                <w:t>. Retrieved from Teardown game website: https://www.teardowngame.com</w:t>
+              </w:r>
+            </w:p>
+            <w:p>
+              <w:pPr>
+                <w:pStyle w:val="Bibliography"/>
+                <w:ind w:left="720" w:hanging="720"/>
+                <w:rPr>
+                  <w:noProof/>
+                </w:rPr>
+              </w:pPr>
+              <w:r>
+                <w:rPr>
+                  <w:noProof/>
+                </w:rPr>
+                <w:t xml:space="preserve">Tuxedo Labs. (2023, May 1). </w:t>
+              </w:r>
+              <w:r>
+                <w:rPr>
+                  <w:i/>
+                  <w:iCs/>
+                  <w:noProof/>
+                </w:rPr>
+                <w:t>Teardown, Steam</w:t>
+              </w:r>
+              <w:r>
+                <w:rPr>
+                  <w:noProof/>
+                </w:rPr>
+                <w:t>. Retrieved from Steam/Valve Corporation. Websitie: https://store.steampowered.com</w:t>
+              </w:r>
+            </w:p>
+            <w:p>
+              <w:pPr>
+                <w:pStyle w:val="Bibliography"/>
+                <w:ind w:left="720" w:hanging="720"/>
+                <w:rPr>
+                  <w:noProof/>
+                </w:rPr>
+              </w:pPr>
+              <w:r>
+                <w:rPr>
+                  <w:noProof/>
+                </w:rPr>
+                <w:t xml:space="preserve">Unity Fan. (2023, December 15). </w:t>
+              </w:r>
+              <w:r>
+                <w:rPr>
+                  <w:i/>
+                  <w:iCs/>
+                  <w:noProof/>
+                </w:rPr>
+                <w:t>Free Sci-Fi Vehicle 032 F - public domain (CC0)</w:t>
+              </w:r>
+              <w:r>
+                <w:rPr>
+                  <w:noProof/>
+                </w:rPr>
+                <w:t>. Retrieved from Sketchfab: https://sketchfab.com/3d-models/free-sci-fi-vehicle-032-fv-public-domain-cc0-24388eaa5e9647cb8c116afa352b795a</w:t>
+              </w:r>
+            </w:p>
+            <w:p>
+              <w:pPr>
+                <w:pStyle w:val="Bibliography"/>
+                <w:ind w:left="720" w:hanging="720"/>
+                <w:rPr>
+                  <w:noProof/>
+                </w:rPr>
+              </w:pPr>
+              <w:r>
+                <w:rPr>
+                  <w:noProof/>
+                </w:rPr>
+                <w:t xml:space="preserve">Unity Technologies. (2023, December 15). </w:t>
+              </w:r>
+              <w:r>
+                <w:rPr>
+                  <w:i/>
+                  <w:iCs/>
+                  <w:noProof/>
+                </w:rPr>
+                <w:t>Unity Design Visualization</w:t>
+              </w:r>
+              <w:r>
+                <w:rPr>
+                  <w:noProof/>
+                </w:rPr>
+                <w:t>. Retrieved from Unity: https://unity.com</w:t>
+              </w:r>
+            </w:p>
+            <w:p>
+              <w:pPr>
+                <w:pStyle w:val="Bibliography"/>
+                <w:ind w:left="720" w:hanging="720"/>
+                <w:rPr>
+                  <w:noProof/>
+                </w:rPr>
+              </w:pPr>
+              <w:r>
+                <w:rPr>
+                  <w:noProof/>
+                </w:rPr>
+                <w:t xml:space="preserve">Unreal Engine. (2023, December 15). </w:t>
+              </w:r>
+              <w:r>
+                <w:rPr>
+                  <w:i/>
+                  <w:iCs/>
+                  <w:noProof/>
+                </w:rPr>
+                <w:t>Digging Deep: Voxel Plugin 2.0's Next-Gen World Creation Workflows | Inside Unreal</w:t>
+              </w:r>
+              <w:r>
+                <w:rPr>
+                  <w:noProof/>
+                </w:rPr>
+                <w:t>. Retrieved from Youtube: https://www.youtube.com/</w:t>
+              </w:r>
+            </w:p>
+            <w:p>
+              <w:pPr>
+                <w:pStyle w:val="Bibliography"/>
+                <w:ind w:left="720" w:hanging="720"/>
+                <w:rPr>
+                  <w:noProof/>
+                </w:rPr>
+              </w:pPr>
+              <w:r>
+                <w:rPr>
+                  <w:noProof/>
+                </w:rPr>
+                <w:t xml:space="preserve">USC Institute for Creative Technologies. (2023, December 15). </w:t>
+              </w:r>
+              <w:r>
+                <w:rPr>
+                  <w:i/>
+                  <w:iCs/>
+                  <w:noProof/>
+                </w:rPr>
+                <w:t>The WikiHuman Project: Digital Emily</w:t>
+              </w:r>
+              <w:r>
+                <w:rPr>
+                  <w:noProof/>
+                </w:rPr>
+                <w:t>. Retrieved from VGL: https://vgl.ict.usc.edu/Data/DigitalEmily2/</w:t>
+              </w:r>
+            </w:p>
+            <w:p>
+              <w:pPr>
+                <w:pStyle w:val="Bibliography"/>
+                <w:ind w:left="720" w:hanging="720"/>
+                <w:rPr>
+                  <w:noProof/>
+                </w:rPr>
+              </w:pPr>
+              <w:r>
+                <w:rPr>
+                  <w:noProof/>
+                </w:rPr>
+                <w:t xml:space="preserve">Voxel Plugin. (2023, December 15). </w:t>
+              </w:r>
+              <w:r>
+                <w:rPr>
+                  <w:i/>
+                  <w:iCs/>
+                  <w:noProof/>
+                </w:rPr>
+                <w:t>Voxel Plugin Docs</w:t>
+              </w:r>
+              <w:r>
+                <w:rPr>
+                  <w:noProof/>
+                </w:rPr>
+                <w:t>. Retrieved from Voxel Plugin: https://docs.voxelplugin.com/</w:t>
+              </w:r>
+            </w:p>
+            <w:p>
+              <w:pPr>
+                <w:pStyle w:val="Bibliography"/>
+                <w:ind w:left="720" w:hanging="720"/>
+                <w:rPr>
+                  <w:noProof/>
+                </w:rPr>
+              </w:pPr>
+              <w:r>
+                <w:rPr>
+                  <w:noProof/>
+                </w:rPr>
+                <w:t xml:space="preserve">Voxel-Man. (2023, December 3). </w:t>
+              </w:r>
+              <w:r>
+                <w:rPr>
+                  <w:i/>
+                  <w:iCs/>
+                  <w:noProof/>
+                </w:rPr>
+                <w:t>Voxel-Man: Home Page</w:t>
+              </w:r>
+              <w:r>
+                <w:rPr>
+                  <w:noProof/>
+                </w:rPr>
+                <w:t>. Retrieved from Voxel-Man: https://www.voxel-man.com/</w:t>
+              </w:r>
+            </w:p>
+            <w:p>
+              <w:pPr>
+                <w:pStyle w:val="Bibliography"/>
+                <w:ind w:left="720" w:hanging="720"/>
+                <w:rPr>
+                  <w:noProof/>
+                </w:rPr>
+              </w:pPr>
+              <w:r>
+                <w:rPr>
+                  <w:noProof/>
+                </w:rPr>
+                <w:t xml:space="preserve">Westerdiep, A. (2023, December 15). </w:t>
+              </w:r>
+              <w:r>
+                <w:rPr>
+                  <w:i/>
+                  <w:iCs/>
+                  <w:noProof/>
+                </w:rPr>
+                <w:t>Voxelizer</w:t>
+              </w:r>
+              <w:r>
+                <w:rPr>
+                  <w:noProof/>
+                </w:rPr>
+                <w:t>. Retrieved from Drububu: Arjan Westerdiep Portfolio: https://drububu.com</w:t>
+              </w:r>
+            </w:p>
+            <w:p>
+              <w:pPr>
+                <w:pStyle w:val="Bibliography"/>
+                <w:ind w:left="720" w:hanging="720"/>
+                <w:rPr>
+                  <w:noProof/>
+                </w:rPr>
+              </w:pPr>
+              <w:r>
+                <w:rPr>
+                  <w:noProof/>
+                </w:rPr>
+                <w:t xml:space="preserve">Wilder, M. W. (2015). </w:t>
+              </w:r>
+              <w:r>
+                <w:rPr>
+                  <w:i/>
+                  <w:iCs/>
+                  <w:noProof/>
+                </w:rPr>
                 <w:t>An Investigation in Implementing a C++ Voxel Game Engine with Destructible Terrain.</w:t>
               </w:r>
               <w:r>
@@ -9271,6 +9496,35 @@
                   <w:noProof/>
                 </w:rPr>
                 <w:t xml:space="preserve"> Akron, Ohio: University of Akron.</w:t>
+              </w:r>
+            </w:p>
+            <w:p>
+              <w:pPr>
+                <w:pStyle w:val="Bibliography"/>
+                <w:ind w:left="720" w:hanging="720"/>
+                <w:rPr>
+                  <w:noProof/>
+                </w:rPr>
+              </w:pPr>
+              <w:r>
+                <w:rPr>
+                  <w:noProof/>
+                </w:rPr>
+                <w:t xml:space="preserve">William, G. (2023, December 15). </w:t>
+              </w:r>
+              <w:r>
+                <w:rPr>
+                  <w:i/>
+                  <w:iCs/>
+                  <w:noProof/>
+                </w:rPr>
+                <w:t>PicaVoxel</w:t>
+              </w:r>
+              <w:r>
+                <w:rPr>
+                  <w:noProof/>
+                </w:rPr>
+                <w:t>. Retrieved from GitHub: https://github.com/GarethIW/PicaVoxel</w:t>
               </w:r>
             </w:p>
             <w:p>
@@ -9429,26 +9683,28 @@
       <w:pPr>
         <w:pStyle w:val="Heading2"/>
       </w:pPr>
-      <w:bookmarkStart w:id="21" w:name="_Toc153023909"/>
-      <w:bookmarkStart w:id="22" w:name="_Toc153129941"/>
-      <w:bookmarkStart w:id="23" w:name="_Toc153132849"/>
-      <w:bookmarkStart w:id="24" w:name="_Toc153132938"/>
-      <w:bookmarkStart w:id="25" w:name="_Toc153262722"/>
-      <w:bookmarkStart w:id="26" w:name="_Toc153263525"/>
-      <w:bookmarkStart w:id="27" w:name="_Toc153472453"/>
+      <w:bookmarkStart w:id="22" w:name="_Toc153023909"/>
+      <w:bookmarkStart w:id="23" w:name="_Toc153129941"/>
+      <w:bookmarkStart w:id="24" w:name="_Toc153132849"/>
+      <w:bookmarkStart w:id="25" w:name="_Toc153132938"/>
+      <w:bookmarkStart w:id="26" w:name="_Toc153262722"/>
+      <w:bookmarkStart w:id="27" w:name="_Toc153263525"/>
+      <w:bookmarkStart w:id="28" w:name="_Toc153472453"/>
+      <w:bookmarkStart w:id="29" w:name="_Toc153542401"/>
       <w:r>
         <w:t>1.  Introduction Notes</w:t>
       </w:r>
       <w:r>
         <w:t xml:space="preserve"> (part of 60%)</w:t>
       </w:r>
-      <w:bookmarkEnd w:id="21"/>
       <w:bookmarkEnd w:id="22"/>
       <w:bookmarkEnd w:id="23"/>
       <w:bookmarkEnd w:id="24"/>
       <w:bookmarkEnd w:id="25"/>
       <w:bookmarkEnd w:id="26"/>
       <w:bookmarkEnd w:id="27"/>
+      <w:bookmarkEnd w:id="28"/>
+      <w:bookmarkEnd w:id="29"/>
     </w:p>
     <w:p/>
     <w:p>
@@ -9551,28 +9807,30 @@
       <w:pPr>
         <w:pStyle w:val="Heading2"/>
       </w:pPr>
-      <w:bookmarkStart w:id="28" w:name="_Toc153023910"/>
-      <w:bookmarkStart w:id="29" w:name="_Toc153023973"/>
-      <w:bookmarkStart w:id="30" w:name="_Toc153129942"/>
-      <w:bookmarkStart w:id="31" w:name="_Toc153132850"/>
-      <w:bookmarkStart w:id="32" w:name="_Toc153132939"/>
-      <w:bookmarkStart w:id="33" w:name="_Toc153262723"/>
-      <w:bookmarkStart w:id="34" w:name="_Toc153263526"/>
-      <w:bookmarkStart w:id="35" w:name="_Toc153472454"/>
+      <w:bookmarkStart w:id="30" w:name="_Toc153023910"/>
+      <w:bookmarkStart w:id="31" w:name="_Toc153023973"/>
+      <w:bookmarkStart w:id="32" w:name="_Toc153129942"/>
+      <w:bookmarkStart w:id="33" w:name="_Toc153132850"/>
+      <w:bookmarkStart w:id="34" w:name="_Toc153132939"/>
+      <w:bookmarkStart w:id="35" w:name="_Toc153262723"/>
+      <w:bookmarkStart w:id="36" w:name="_Toc153263526"/>
+      <w:bookmarkStart w:id="37" w:name="_Toc153472454"/>
+      <w:bookmarkStart w:id="38" w:name="_Toc153542402"/>
       <w:r>
         <w:t>2. Contextual Review Notes</w:t>
       </w:r>
       <w:r>
         <w:t xml:space="preserve"> (part of 60%)</w:t>
       </w:r>
-      <w:bookmarkEnd w:id="28"/>
-      <w:bookmarkEnd w:id="29"/>
       <w:bookmarkEnd w:id="30"/>
       <w:bookmarkEnd w:id="31"/>
       <w:bookmarkEnd w:id="32"/>
       <w:bookmarkEnd w:id="33"/>
       <w:bookmarkEnd w:id="34"/>
       <w:bookmarkEnd w:id="35"/>
+      <w:bookmarkEnd w:id="36"/>
+      <w:bookmarkEnd w:id="37"/>
+      <w:bookmarkEnd w:id="38"/>
     </w:p>
     <w:p/>
     <w:p>
@@ -9592,28 +9850,31 @@
       <w:pPr>
         <w:pStyle w:val="Heading2"/>
       </w:pPr>
-      <w:bookmarkStart w:id="36" w:name="_Toc153023911"/>
-      <w:bookmarkStart w:id="37" w:name="_Toc153023974"/>
-      <w:bookmarkStart w:id="38" w:name="_Toc153129943"/>
-      <w:bookmarkStart w:id="39" w:name="_Toc153132851"/>
-      <w:bookmarkStart w:id="40" w:name="_Toc153132940"/>
-      <w:bookmarkStart w:id="41" w:name="_Toc153262724"/>
-      <w:bookmarkStart w:id="42" w:name="_Toc153263527"/>
-      <w:bookmarkStart w:id="43" w:name="_Toc153472455"/>
-      <w:r>
+      <w:bookmarkStart w:id="39" w:name="_Toc153023911"/>
+      <w:bookmarkStart w:id="40" w:name="_Toc153023974"/>
+      <w:bookmarkStart w:id="41" w:name="_Toc153129943"/>
+      <w:bookmarkStart w:id="42" w:name="_Toc153132851"/>
+      <w:bookmarkStart w:id="43" w:name="_Toc153132940"/>
+      <w:bookmarkStart w:id="44" w:name="_Toc153262724"/>
+      <w:bookmarkStart w:id="45" w:name="_Toc153263527"/>
+      <w:bookmarkStart w:id="46" w:name="_Toc153472455"/>
+      <w:bookmarkStart w:id="47" w:name="_Toc153542403"/>
+      <w:r>
+        <w:lastRenderedPageBreak/>
         <w:t>3. Methods &amp; Design Notes</w:t>
       </w:r>
       <w:r>
         <w:t xml:space="preserve"> (20%)</w:t>
       </w:r>
-      <w:bookmarkEnd w:id="36"/>
-      <w:bookmarkEnd w:id="37"/>
-      <w:bookmarkEnd w:id="38"/>
       <w:bookmarkEnd w:id="39"/>
       <w:bookmarkEnd w:id="40"/>
       <w:bookmarkEnd w:id="41"/>
       <w:bookmarkEnd w:id="42"/>
       <w:bookmarkEnd w:id="43"/>
+      <w:bookmarkEnd w:id="44"/>
+      <w:bookmarkEnd w:id="45"/>
+      <w:bookmarkEnd w:id="46"/>
+      <w:bookmarkEnd w:id="47"/>
     </w:p>
     <w:p/>
     <w:p>
@@ -9630,39 +9891,6 @@
     </w:p>
     <w:p>
       <w:pPr>
-        <w:ind w:left="360"/>
-      </w:pPr>
-    </w:p>
-    <w:p>
-      <w:pPr>
-        <w:pStyle w:val="Heading2"/>
-      </w:pPr>
-      <w:bookmarkStart w:id="44" w:name="_Toc153023912"/>
-      <w:bookmarkStart w:id="45" w:name="_Toc153023975"/>
-      <w:bookmarkStart w:id="46" w:name="_Toc153129944"/>
-      <w:bookmarkStart w:id="47" w:name="_Toc153132852"/>
-      <w:bookmarkStart w:id="48" w:name="_Toc153132941"/>
-      <w:bookmarkStart w:id="49" w:name="_Toc153262725"/>
-      <w:bookmarkStart w:id="50" w:name="_Toc153263528"/>
-      <w:bookmarkStart w:id="51" w:name="_Toc153472456"/>
-      <w:r>
-        <w:t>4. Project Plan</w:t>
-      </w:r>
-      <w:r>
-        <w:t xml:space="preserve"> (20%)</w:t>
-      </w:r>
-      <w:bookmarkEnd w:id="44"/>
-      <w:bookmarkEnd w:id="45"/>
-      <w:bookmarkEnd w:id="46"/>
-      <w:bookmarkEnd w:id="47"/>
-      <w:bookmarkEnd w:id="48"/>
-      <w:bookmarkEnd w:id="49"/>
-      <w:bookmarkEnd w:id="50"/>
-      <w:bookmarkEnd w:id="51"/>
-    </w:p>
-    <w:p/>
-    <w:p>
-      <w:pPr>
         <w:pStyle w:val="ListParagraph"/>
         <w:numPr>
           <w:ilvl w:val="0"/>
@@ -9670,104 +9898,223 @@
         </w:numPr>
       </w:pPr>
       <w:r>
-        <w:t>High level of understanding of the tasks involved within the project objectives. Document is fully chaptered with sufficient detail. Work plan describing all considerations. Ethics is fully presented, approved, or not required based on evidence.</w:t>
-      </w:r>
+        <w:t>What are you going to do?</w:t>
+      </w:r>
+    </w:p>
+    <w:p>
+      <w:pPr>
+        <w:pStyle w:val="ListParagraph"/>
+        <w:numPr>
+          <w:ilvl w:val="1"/>
+          <w:numId w:val="6"/>
+        </w:numPr>
+      </w:pPr>
+      <w:r>
+        <w:t xml:space="preserve">Data to be </w:t>
+      </w:r>
+      <w:proofErr w:type="gramStart"/>
+      <w:r>
+        <w:t>captured</w:t>
+      </w:r>
+      <w:proofErr w:type="gramEnd"/>
+      <w:r>
+        <w:t xml:space="preserve"> </w:t>
+      </w:r>
+    </w:p>
+    <w:p>
+      <w:pPr>
+        <w:pStyle w:val="ListParagraph"/>
+        <w:numPr>
+          <w:ilvl w:val="1"/>
+          <w:numId w:val="6"/>
+        </w:numPr>
+      </w:pPr>
+      <w:r>
+        <w:t>How it will be captured - Independent variable 1 to 1 dependent variables.  Graph, Environment (Familiarity (Time constraint), access to software, consistent environment</w:t>
+      </w:r>
+    </w:p>
+    <w:p>
+      <w:pPr>
+        <w:pStyle w:val="ListParagraph"/>
+        <w:numPr>
+          <w:ilvl w:val="1"/>
+          <w:numId w:val="6"/>
+        </w:numPr>
+      </w:pPr>
+      <w:r>
+        <w:t>How it will be analysed: performance, information, Testing averages unpaired 2 tailed t-test, etc</w:t>
+      </w:r>
+    </w:p>
+    <w:p>
+      <w:pPr>
+        <w:pStyle w:val="ListParagraph"/>
+        <w:numPr>
+          <w:ilvl w:val="1"/>
+          <w:numId w:val="6"/>
+        </w:numPr>
+        <w:ind w:left="720" w:firstLine="360"/>
+      </w:pPr>
+      <w:r>
+        <w:t xml:space="preserve">Could mention main is 3d vis but have multiple tests different game </w:t>
+      </w:r>
+      <w:proofErr w:type="gramStart"/>
+      <w:r>
+        <w:t>genre</w:t>
+      </w:r>
+      <w:proofErr w:type="gramEnd"/>
+      <w:r>
+        <w:t xml:space="preserve"> </w:t>
+      </w:r>
+    </w:p>
+    <w:p>
+      <w:pPr>
+        <w:pStyle w:val="ListParagraph"/>
+        <w:numPr>
+          <w:ilvl w:val="0"/>
+          <w:numId w:val="6"/>
+        </w:numPr>
+      </w:pPr>
+      <w:r>
+        <w:t xml:space="preserve">How does it help </w:t>
+      </w:r>
+      <w:r>
+        <w:rPr>
+          <w:i/>
+          <w:iCs/>
+        </w:rPr>
+        <w:t>solve</w:t>
+      </w:r>
+      <w:r>
+        <w:t xml:space="preserve"> the research question?</w:t>
+      </w:r>
+    </w:p>
+    <w:p>
+      <w:pPr>
+        <w:pStyle w:val="ListParagraph"/>
+        <w:numPr>
+          <w:ilvl w:val="0"/>
+          <w:numId w:val="6"/>
+        </w:numPr>
+      </w:pPr>
+      <w:r>
+        <w:t>Describe the methods including its design features.</w:t>
+      </w:r>
+    </w:p>
+    <w:p>
+      <w:pPr>
+        <w:pStyle w:val="ListParagraph"/>
+        <w:numPr>
+          <w:ilvl w:val="0"/>
+          <w:numId w:val="6"/>
+        </w:numPr>
+      </w:pPr>
+      <w:r>
+        <w:t>Can include references, sources and constraints.</w:t>
+      </w:r>
+    </w:p>
+    <w:p>
+      <w:pPr>
+        <w:pStyle w:val="ListParagraph"/>
+        <w:numPr>
+          <w:ilvl w:val="0"/>
+          <w:numId w:val="6"/>
+        </w:numPr>
+      </w:pPr>
+    </w:p>
+    <w:p>
+      <w:pPr>
+        <w:ind w:left="360"/>
+      </w:pPr>
     </w:p>
     <w:p>
       <w:pPr>
         <w:pStyle w:val="Heading2"/>
-        <w:tabs>
-          <w:tab w:val="left" w:pos="2240"/>
-        </w:tabs>
-      </w:pPr>
-      <w:bookmarkStart w:id="52" w:name="_Toc153023913"/>
-      <w:bookmarkStart w:id="53" w:name="_Toc153023976"/>
-      <w:bookmarkStart w:id="54" w:name="_Toc153129945"/>
-      <w:bookmarkStart w:id="55" w:name="_Toc153132853"/>
-      <w:bookmarkStart w:id="56" w:name="_Toc153132942"/>
-      <w:bookmarkStart w:id="57" w:name="_Toc153262726"/>
-      <w:bookmarkStart w:id="58" w:name="_Toc153263529"/>
-      <w:bookmarkStart w:id="59" w:name="_Toc153472457"/>
-      <w:r>
-        <w:t>Notes</w:t>
-      </w:r>
+      </w:pPr>
+      <w:bookmarkStart w:id="48" w:name="_Toc153023912"/>
+      <w:bookmarkStart w:id="49" w:name="_Toc153023975"/>
+      <w:bookmarkStart w:id="50" w:name="_Toc153129944"/>
+      <w:bookmarkStart w:id="51" w:name="_Toc153132852"/>
+      <w:bookmarkStart w:id="52" w:name="_Toc153132941"/>
+      <w:bookmarkStart w:id="53" w:name="_Toc153262725"/>
+      <w:bookmarkStart w:id="54" w:name="_Toc153263528"/>
+      <w:bookmarkStart w:id="55" w:name="_Toc153472456"/>
+      <w:bookmarkStart w:id="56" w:name="_Toc153542404"/>
+      <w:r>
+        <w:t>4. Project Plan</w:t>
+      </w:r>
+      <w:r>
+        <w:t xml:space="preserve"> (20%)</w:t>
+      </w:r>
+      <w:bookmarkEnd w:id="48"/>
+      <w:bookmarkEnd w:id="49"/>
+      <w:bookmarkEnd w:id="50"/>
+      <w:bookmarkEnd w:id="51"/>
       <w:bookmarkEnd w:id="52"/>
       <w:bookmarkEnd w:id="53"/>
       <w:bookmarkEnd w:id="54"/>
       <w:bookmarkEnd w:id="55"/>
       <w:bookmarkEnd w:id="56"/>
+    </w:p>
+    <w:p/>
+    <w:p>
+      <w:pPr>
+        <w:pStyle w:val="ListParagraph"/>
+        <w:numPr>
+          <w:ilvl w:val="0"/>
+          <w:numId w:val="6"/>
+        </w:numPr>
+      </w:pPr>
+      <w:r>
+        <w:t>High level of understanding of the tasks involved within the project objectives. Document is fully chaptered with sufficient detail. Work plan describing all considerations. Ethics is fully presented, approved, or not required based on evidence.</w:t>
+      </w:r>
+    </w:p>
+    <w:p>
+      <w:pPr>
+        <w:pStyle w:val="Heading2"/>
+        <w:tabs>
+          <w:tab w:val="left" w:pos="2240"/>
+        </w:tabs>
+      </w:pPr>
+      <w:bookmarkStart w:id="57" w:name="_Toc153023913"/>
+      <w:bookmarkStart w:id="58" w:name="_Toc153023976"/>
+      <w:bookmarkStart w:id="59" w:name="_Toc153129945"/>
+      <w:bookmarkStart w:id="60" w:name="_Toc153132853"/>
+      <w:bookmarkStart w:id="61" w:name="_Toc153132942"/>
+      <w:bookmarkStart w:id="62" w:name="_Toc153262726"/>
+      <w:bookmarkStart w:id="63" w:name="_Toc153263529"/>
+      <w:bookmarkStart w:id="64" w:name="_Toc153472457"/>
+      <w:bookmarkStart w:id="65" w:name="_Toc153542405"/>
+      <w:r>
+        <w:t>Notes</w:t>
+      </w:r>
       <w:bookmarkEnd w:id="57"/>
       <w:bookmarkEnd w:id="58"/>
       <w:bookmarkEnd w:id="59"/>
-    </w:p>
-    <w:p>
-      <w:pPr>
-        <w:pStyle w:val="Heading3"/>
-      </w:pPr>
-      <w:bookmarkStart w:id="60" w:name="_Toc153023915"/>
-      <w:bookmarkStart w:id="61" w:name="_Toc153023978"/>
-      <w:bookmarkStart w:id="62" w:name="_Toc153129947"/>
-      <w:bookmarkStart w:id="63" w:name="_Toc153132855"/>
-      <w:bookmarkStart w:id="64" w:name="_Toc153132944"/>
-      <w:bookmarkStart w:id="65" w:name="_Toc153262727"/>
-      <w:bookmarkStart w:id="66" w:name="_Toc153263530"/>
-      <w:bookmarkStart w:id="67" w:name="_Toc153472458"/>
-      <w:r>
-        <w:t>Topic</w:t>
-      </w:r>
       <w:bookmarkEnd w:id="60"/>
       <w:bookmarkEnd w:id="61"/>
       <w:bookmarkEnd w:id="62"/>
       <w:bookmarkEnd w:id="63"/>
       <w:bookmarkEnd w:id="64"/>
       <w:bookmarkEnd w:id="65"/>
+    </w:p>
+    <w:p>
+      <w:pPr>
+        <w:pStyle w:val="Heading3"/>
+      </w:pPr>
+      <w:bookmarkStart w:id="66" w:name="_Toc153023915"/>
+      <w:bookmarkStart w:id="67" w:name="_Toc153023978"/>
+      <w:bookmarkStart w:id="68" w:name="_Toc153129947"/>
+      <w:bookmarkStart w:id="69" w:name="_Toc153132855"/>
+      <w:bookmarkStart w:id="70" w:name="_Toc153132944"/>
+      <w:bookmarkStart w:id="71" w:name="_Toc153262727"/>
+      <w:bookmarkStart w:id="72" w:name="_Toc153263530"/>
+      <w:bookmarkStart w:id="73" w:name="_Toc153472458"/>
+      <w:bookmarkStart w:id="74" w:name="_Toc153542406"/>
+      <w:r>
+        <w:t>Topic</w:t>
+      </w:r>
       <w:bookmarkEnd w:id="66"/>
       <w:bookmarkEnd w:id="67"/>
-    </w:p>
-    <w:p>
-      <w:r>
-        <w:t xml:space="preserve">Reaffirm already existing research that Morton’s code/Z-Order curve can help Sparse Voxel Octree tree traversal. </w:t>
-      </w:r>
-    </w:p>
-    <w:p>
-      <w:r>
-        <w:t xml:space="preserve">Show the point of contention within voxels and showcase best use cases for each. Main point – Mention although Polygons may be better than voxels in terms of many rasterization techniques, </w:t>
-      </w:r>
-      <w:r>
-        <w:lastRenderedPageBreak/>
-        <w:t xml:space="preserve">however looking into the future of computer graphics, </w:t>
-      </w:r>
-      <w:r>
-        <w:t>ray marching</w:t>
-      </w:r>
-      <w:r>
-        <w:t xml:space="preserve"> can hold its own against ra</w:t>
-      </w:r>
-      <w:r>
-        <w:t xml:space="preserve">y </w:t>
-      </w:r>
-      <w:r>
-        <w:t>tracing.</w:t>
-      </w:r>
-    </w:p>
-    <w:p/>
-    <w:p/>
-    <w:p/>
-    <w:p>
-      <w:pPr>
-        <w:pStyle w:val="Heading2"/>
-      </w:pPr>
-      <w:bookmarkStart w:id="68" w:name="_Toc153023917"/>
-      <w:bookmarkStart w:id="69" w:name="_Toc153023980"/>
-      <w:bookmarkStart w:id="70" w:name="_Toc153129949"/>
-      <w:bookmarkStart w:id="71" w:name="_Toc153132857"/>
-      <w:bookmarkStart w:id="72" w:name="_Toc153132946"/>
-      <w:bookmarkStart w:id="73" w:name="_Toc153262728"/>
-      <w:bookmarkStart w:id="74" w:name="_Toc153263531"/>
-      <w:bookmarkStart w:id="75" w:name="_Toc153472459"/>
-      <w:r>
-        <w:t>Unused References</w:t>
-      </w:r>
       <w:bookmarkEnd w:id="68"/>
       <w:bookmarkEnd w:id="69"/>
       <w:bookmarkEnd w:id="70"/>
@@ -9775,7 +10122,69 @@
       <w:bookmarkEnd w:id="72"/>
       <w:bookmarkEnd w:id="73"/>
       <w:bookmarkEnd w:id="74"/>
+    </w:p>
+    <w:p>
+      <w:r>
+        <w:t xml:space="preserve">Reaffirm already existing research that Morton’s code/Z-Order curve can help Sparse Voxel Octree tree traversal. </w:t>
+      </w:r>
+    </w:p>
+    <w:p>
+      <w:r>
+        <w:t>Show the point of contention within voxels and showcase best use cases for each. Main point – Mention although Polygons may be better than voxels in terms of many rasterization techniques</w:t>
+      </w:r>
+      <w:r>
+        <w:t>;</w:t>
+      </w:r>
+      <w:r>
+        <w:t xml:space="preserve"> however</w:t>
+      </w:r>
+      <w:r>
+        <w:t>,</w:t>
+      </w:r>
+      <w:r>
+        <w:t xml:space="preserve"> looking into the future of computer graphics, </w:t>
+      </w:r>
+      <w:r>
+        <w:t>ray marching</w:t>
+      </w:r>
+      <w:r>
+        <w:t xml:space="preserve"> can hold its own against ra</w:t>
+      </w:r>
+      <w:r>
+        <w:t xml:space="preserve">y </w:t>
+      </w:r>
+      <w:r>
+        <w:t>tracing.</w:t>
+      </w:r>
+    </w:p>
+    <w:p/>
+    <w:p/>
+    <w:p/>
+    <w:p>
+      <w:pPr>
+        <w:pStyle w:val="Heading2"/>
+      </w:pPr>
+      <w:bookmarkStart w:id="75" w:name="_Toc153023917"/>
+      <w:bookmarkStart w:id="76" w:name="_Toc153023980"/>
+      <w:bookmarkStart w:id="77" w:name="_Toc153129949"/>
+      <w:bookmarkStart w:id="78" w:name="_Toc153132857"/>
+      <w:bookmarkStart w:id="79" w:name="_Toc153132946"/>
+      <w:bookmarkStart w:id="80" w:name="_Toc153262728"/>
+      <w:bookmarkStart w:id="81" w:name="_Toc153263531"/>
+      <w:bookmarkStart w:id="82" w:name="_Toc153472459"/>
+      <w:bookmarkStart w:id="83" w:name="_Toc153542407"/>
+      <w:r>
+        <w:t>Unused References</w:t>
+      </w:r>
       <w:bookmarkEnd w:id="75"/>
+      <w:bookmarkEnd w:id="76"/>
+      <w:bookmarkEnd w:id="77"/>
+      <w:bookmarkEnd w:id="78"/>
+      <w:bookmarkEnd w:id="79"/>
+      <w:bookmarkEnd w:id="80"/>
+      <w:bookmarkEnd w:id="81"/>
+      <w:bookmarkEnd w:id="82"/>
+      <w:bookmarkEnd w:id="83"/>
     </w:p>
     <w:p/>
     <w:p>
@@ -12192,6 +12601,7 @@
   <w:style w:type="character" w:default="1" w:styleId="DefaultParagraphFont">
     <w:name w:val="Default Paragraph Font"/>
     <w:uiPriority w:val="1"/>
+    <w:semiHidden/>
     <w:unhideWhenUsed/>
   </w:style>
   <w:style w:type="table" w:default="1" w:styleId="TableNormal">

</xml_diff>